<commit_message>
working on the calculations now...
</commit_message>
<xml_diff>
--- a/rapport_geoffre_yorick.docx
+++ b/rapport_geoffre_yorick.docx
@@ -2276,11 +2276,571 @@
       </w:r>
     </w:p>
     <w:p>
+      <w:pPr>
+        <w:pBdr>
+          <w:bottom w:val="single" w:sz="6" w:space="1" w:color="auto"/>
+        </w:pBdr>
+      </w:pPr>
       <w:r>
         <w:t xml:space="preserve">X suit ici une loi binomiale </w:t>
       </w:r>
       <w:r>
-        <w:t>X ~ (</w:t>
+        <w:t xml:space="preserve">X ~ </w:t>
+      </w:r>
+      <w:r>
+        <w:t>Bin</w:t>
+      </w:r>
+      <w:r>
+        <w:t>(</w:t>
+      </w:r>
+      <w:r>
+        <w:t>5200</w:t>
+      </w:r>
+      <w:r>
+        <w:t xml:space="preserve">, </w:t>
+      </w:r>
+      <w:r>
+        <w:t>p</w:t>
+      </w:r>
+      <w:r>
+        <w:t>)</w:t>
+      </w:r>
+      <w:r>
+        <w:t xml:space="preserve"> [on a choisi 5200 car les 200 tirages sont faits entre 2 joueurs</w:t>
+      </w:r>
+      <w:r>
+        <w:t xml:space="preserve"> et 52*200/2 = 5200, ça simplifie les calculs]</w:t>
+      </w:r>
+    </w:p>
+    <w:p>
+      <w:pPr>
+        <w:pBdr>
+          <w:bottom w:val="single" w:sz="6" w:space="1" w:color="auto"/>
+        </w:pBdr>
+      </w:pPr>
+      <w:r>
+        <w:t>Nos valeurs dans ce cas :</w:t>
+      </w:r>
+    </w:p>
+    <w:p>
+      <w:r>
+        <w:t>Espérance</w:t>
+      </w:r>
+      <w:r>
+        <w:t xml:space="preserve"> : </w:t>
+      </w:r>
+      <w:r>
+        <w:rPr>
+          <w:b/>
+          <w:bCs/>
+        </w:rPr>
+        <w:t>m</w:t>
+      </w:r>
+      <w:r>
+        <w:t xml:space="preserve"> = </w:t>
+      </w:r>
+      <w:r>
+        <w:t>5200</w:t>
+      </w:r>
+      <w:r>
+        <w:t>*p</w:t>
+      </w:r>
+      <w:r>
+        <w:t xml:space="preserve"> </w:t>
+      </w:r>
+      <w:r>
+        <w:sym w:font="Wingdings" w:char="F0F3"/>
+      </w:r>
+      <w:r>
+        <w:t xml:space="preserve"> m = </w:t>
+      </w:r>
+      <w:r>
+        <w:t>5200</w:t>
+      </w:r>
+      <w:r>
+        <w:t>*</w:t>
+      </w:r>
+      <w:r>
+        <w:t xml:space="preserve"> </w:t>
+      </w:r>
+      <m:oMath>
+        <m:f>
+          <m:fPr>
+            <m:ctrlPr>
+              <w:rPr>
+                <w:rFonts w:ascii="Cambria Math" w:hAnsi="Cambria Math"/>
+              </w:rPr>
+            </m:ctrlPr>
+          </m:fPr>
+          <m:num>
+            <m:r>
+              <w:rPr>
+                <w:rFonts w:ascii="Cambria Math" w:hAnsi="Cambria Math"/>
+              </w:rPr>
+              <m:t>1</m:t>
+            </m:r>
+          </m:num>
+          <m:den>
+            <m:r>
+              <w:rPr>
+                <w:rFonts w:ascii="Cambria Math" w:hAnsi="Cambria Math"/>
+              </w:rPr>
+              <m:t>13</m:t>
+            </m:r>
+          </m:den>
+        </m:f>
+      </m:oMath>
+      <w:r>
+        <w:t xml:space="preserve"> = </w:t>
+      </w:r>
+      <w:r>
+        <w:rPr>
+          <w:b/>
+          <w:bCs/>
+        </w:rPr>
+        <w:t>400</w:t>
+      </w:r>
+      <w:r>
+        <w:rPr>
+          <w:b/>
+          <w:bCs/>
+        </w:rPr>
+        <w:t xml:space="preserve"> </w:t>
+      </w:r>
+      <w:r>
+        <w:t>(</w:t>
+      </w:r>
+      <w:r>
+        <w:t>trouvé</w:t>
+      </w:r>
+      <w:r>
+        <w:t xml:space="preserve"> </w:t>
+      </w:r>
+      <w:r>
+        <w:t>précédemment</w:t>
+      </w:r>
+      <w:r>
+        <w:t>)</w:t>
+      </w:r>
+    </w:p>
+    <w:p>
+      <w:pPr>
+        <w:pBdr>
+          <w:bottom w:val="single" w:sz="6" w:space="1" w:color="auto"/>
+        </w:pBdr>
+      </w:pPr>
+      <w:r>
+        <w:t>Variance :</w:t>
+      </w:r>
+      <w:r>
+        <w:t xml:space="preserve"> </w:t>
+      </w:r>
+      <w:r>
+        <w:rPr>
+          <w:b/>
+          <w:bCs/>
+        </w:rPr>
+        <w:t>σ</w:t>
+      </w:r>
+      <w:r>
+        <w:t xml:space="preserve"> =</w:t>
+      </w:r>
+      <w:r>
+        <w:t xml:space="preserve"> </w:t>
+      </w:r>
+      <w:r>
+        <w:rPr>
+          <w:rStyle w:val="hgkelc"/>
+        </w:rPr>
+        <w:t>√</w:t>
+      </w:r>
+      <w:r>
+        <w:rPr>
+          <w:rStyle w:val="hgkelc"/>
+        </w:rPr>
+        <w:t>(</w:t>
+      </w:r>
+      <w:r>
+        <w:t>52</w:t>
+      </w:r>
+      <w:r>
+        <w:t>00</w:t>
+      </w:r>
+      <w:r>
+        <w:rPr>
+          <w:rStyle w:val="hgkelc"/>
+        </w:rPr>
+        <w:t>*p</w:t>
+      </w:r>
+      <w:r>
+        <w:rPr>
+          <w:rStyle w:val="hgkelc"/>
+        </w:rPr>
+        <w:t>(</w:t>
+      </w:r>
+      <w:r>
+        <w:rPr>
+          <w:rStyle w:val="hgkelc"/>
+        </w:rPr>
+        <w:t>1</w:t>
+      </w:r>
+      <w:r>
+        <w:rPr>
+          <w:rStyle w:val="hgkelc"/>
+        </w:rPr>
+        <w:t xml:space="preserve"> </w:t>
+      </w:r>
+      <w:r>
+        <w:rPr>
+          <w:rStyle w:val="hgkelc"/>
+        </w:rPr>
+        <w:t>-</w:t>
+      </w:r>
+      <w:r>
+        <w:rPr>
+          <w:rStyle w:val="hgkelc"/>
+        </w:rPr>
+        <w:t xml:space="preserve"> </w:t>
+      </w:r>
+      <w:r>
+        <w:rPr>
+          <w:rStyle w:val="hgkelc"/>
+        </w:rPr>
+        <w:t>p</w:t>
+      </w:r>
+      <w:r>
+        <w:rPr>
+          <w:rStyle w:val="hgkelc"/>
+        </w:rPr>
+        <w:t>)</w:t>
+      </w:r>
+      <w:r>
+        <w:rPr>
+          <w:rStyle w:val="hgkelc"/>
+        </w:rPr>
+        <w:t>)</w:t>
+      </w:r>
+      <w:r>
+        <w:rPr>
+          <w:rStyle w:val="hgkelc"/>
+        </w:rPr>
+        <w:t xml:space="preserve"> </w:t>
+      </w:r>
+      <w:r>
+        <w:rPr>
+          <w:rStyle w:val="hgkelc"/>
+        </w:rPr>
+        <w:sym w:font="Wingdings" w:char="F0F3"/>
+      </w:r>
+      <w:r>
+        <w:rPr>
+          <w:rStyle w:val="hgkelc"/>
+        </w:rPr>
+        <w:t xml:space="preserve"> = </w:t>
+      </w:r>
+      <w:r>
+        <w:rPr>
+          <w:rStyle w:val="hgkelc"/>
+        </w:rPr>
+        <w:t>√(</w:t>
+      </w:r>
+      <w:r>
+        <w:t>5200</w:t>
+      </w:r>
+      <w:r>
+        <w:rPr>
+          <w:rStyle w:val="hgkelc"/>
+        </w:rPr>
+        <w:t>*</w:t>
+      </w:r>
+      <w:r>
+        <w:t xml:space="preserve"> </w:t>
+      </w:r>
+      <m:oMath>
+        <m:f>
+          <m:fPr>
+            <m:ctrlPr>
+              <w:rPr>
+                <w:rFonts w:ascii="Cambria Math" w:hAnsi="Cambria Math"/>
+              </w:rPr>
+            </m:ctrlPr>
+          </m:fPr>
+          <m:num>
+            <m:r>
+              <w:rPr>
+                <w:rFonts w:ascii="Cambria Math" w:hAnsi="Cambria Math"/>
+              </w:rPr>
+              <m:t>1</m:t>
+            </m:r>
+          </m:num>
+          <m:den>
+            <m:r>
+              <w:rPr>
+                <w:rFonts w:ascii="Cambria Math" w:hAnsi="Cambria Math"/>
+              </w:rPr>
+              <m:t>13</m:t>
+            </m:r>
+          </m:den>
+        </m:f>
+      </m:oMath>
+      <w:r>
+        <w:t xml:space="preserve"> </w:t>
+      </w:r>
+      <w:r>
+        <w:rPr>
+          <w:rStyle w:val="hgkelc"/>
+        </w:rPr>
+        <w:t xml:space="preserve">(1 - </w:t>
+      </w:r>
+      <w:r>
+        <w:t xml:space="preserve"> </w:t>
+      </w:r>
+      <m:oMath>
+        <m:f>
+          <m:fPr>
+            <m:ctrlPr>
+              <w:rPr>
+                <w:rFonts w:ascii="Cambria Math" w:hAnsi="Cambria Math"/>
+              </w:rPr>
+            </m:ctrlPr>
+          </m:fPr>
+          <m:num>
+            <m:r>
+              <w:rPr>
+                <w:rFonts w:ascii="Cambria Math" w:hAnsi="Cambria Math"/>
+              </w:rPr>
+              <m:t>1</m:t>
+            </m:r>
+          </m:num>
+          <m:den>
+            <m:r>
+              <w:rPr>
+                <w:rFonts w:ascii="Cambria Math" w:hAnsi="Cambria Math"/>
+              </w:rPr>
+              <m:t>13</m:t>
+            </m:r>
+          </m:den>
+        </m:f>
+      </m:oMath>
+      <w:r>
+        <w:rPr>
+          <w:rStyle w:val="hgkelc"/>
+        </w:rPr>
+        <w:t>))</w:t>
+      </w:r>
+      <w:r>
+        <w:rPr>
+          <w:rStyle w:val="hgkelc"/>
+        </w:rPr>
+        <w:t xml:space="preserve"> = </w:t>
+      </w:r>
+      <w:r>
+        <w:rPr>
+          <w:rStyle w:val="hgkelc"/>
+          <w:b/>
+          <w:bCs/>
+        </w:rPr>
+        <w:t xml:space="preserve">19,21537846 </w:t>
+      </w:r>
+      <w:r>
+        <w:rPr>
+          <w:rStyle w:val="hgkelc"/>
+        </w:rPr>
+        <w:t>≈</w:t>
+      </w:r>
+      <w:r>
+        <w:rPr>
+          <w:rStyle w:val="hgkelc"/>
+        </w:rPr>
+        <w:t xml:space="preserve"> 19</w:t>
+      </w:r>
+    </w:p>
+    <w:p>
+      <w:r>
+        <w:t xml:space="preserve">P est la probabilité </w:t>
+      </w:r>
+      <w:r>
+        <w:t>de t</w:t>
+      </w:r>
+      <w:r>
+        <w:t>irer une carte (une des 13) dans une infinité de lancers</w:t>
+      </w:r>
+      <w:r>
+        <w:t xml:space="preserve">, on a ici la loi </w:t>
+      </w:r>
+      <w:r>
+        <w:rPr>
+          <w:i/>
+          <w:iCs/>
+        </w:rPr>
+        <w:t>exacte</w:t>
+      </w:r>
+    </w:p>
+    <w:p>
+      <w:r>
+        <w:lastRenderedPageBreak/>
+        <w:t>Pr est la probabilité calculée si notre hypothèse (la fonction de distribution rapide est correcte) est valide.</w:t>
+      </w:r>
+    </w:p>
+    <w:p>
+      <w:r>
+        <w:t xml:space="preserve">Pr a été </w:t>
+      </w:r>
+      <w:r>
+        <w:t xml:space="preserve">partiellement </w:t>
+      </w:r>
+      <w:r>
+        <w:t xml:space="preserve">calculé précédemment avec Pr = </w:t>
+      </w:r>
+      <w:r>
+        <w:t xml:space="preserve"> </w:t>
+      </w:r>
+      <m:oMath>
+        <m:f>
+          <m:fPr>
+            <m:ctrlPr>
+              <w:rPr>
+                <w:rFonts w:ascii="Cambria Math" w:hAnsi="Cambria Math"/>
+              </w:rPr>
+            </m:ctrlPr>
+          </m:fPr>
+          <m:num>
+            <m:r>
+              <w:rPr>
+                <w:rFonts w:ascii="Cambria Math" w:hAnsi="Cambria Math"/>
+              </w:rPr>
+              <m:t>1</m:t>
+            </m:r>
+          </m:num>
+          <m:den>
+            <m:r>
+              <w:rPr>
+                <w:rFonts w:ascii="Cambria Math" w:hAnsi="Cambria Math"/>
+              </w:rPr>
+              <m:t>13</m:t>
+            </m:r>
+          </m:den>
+        </m:f>
+      </m:oMath>
+      <w:r>
+        <w:t xml:space="preserve"> (pour un seul tirage</w:t>
+      </w:r>
+      <w:r>
+        <w:t>)</w:t>
+      </w:r>
+    </w:p>
+    <w:p>
+      <w:r>
+        <w:t xml:space="preserve">On formule donc l’hypothèse </w:t>
+      </w:r>
+      <w:r>
+        <w:t>H0, qui est celle où la fonction de distribution rapide est correcte.</w:t>
+      </w:r>
+      <w:r>
+        <w:t xml:space="preserve"> Ici, P=Pr=</w:t>
+      </w:r>
+      <w:r>
+        <w:t xml:space="preserve"> </w:t>
+      </w:r>
+      <m:oMath>
+        <m:f>
+          <m:fPr>
+            <m:ctrlPr>
+              <w:rPr>
+                <w:rFonts w:ascii="Cambria Math" w:hAnsi="Cambria Math"/>
+              </w:rPr>
+            </m:ctrlPr>
+          </m:fPr>
+          <m:num>
+            <m:r>
+              <w:rPr>
+                <w:rFonts w:ascii="Cambria Math" w:hAnsi="Cambria Math"/>
+              </w:rPr>
+              <m:t>1</m:t>
+            </m:r>
+          </m:num>
+          <m:den>
+            <m:r>
+              <w:rPr>
+                <w:rFonts w:ascii="Cambria Math" w:hAnsi="Cambria Math"/>
+              </w:rPr>
+              <m:t>13</m:t>
+            </m:r>
+          </m:den>
+        </m:f>
+      </m:oMath>
+    </w:p>
+    <w:p>
+      <w:r>
+        <w:t xml:space="preserve">L’hypothèse inverse est H1, où la fonction est </w:t>
+      </w:r>
+      <w:r>
+        <w:t xml:space="preserve">erronée et </w:t>
+      </w:r>
+      <w:r>
+        <w:t xml:space="preserve">P != </w:t>
+      </w:r>
+      <m:oMath>
+        <m:f>
+          <m:fPr>
+            <m:ctrlPr>
+              <w:rPr>
+                <w:rFonts w:ascii="Cambria Math" w:hAnsi="Cambria Math"/>
+              </w:rPr>
+            </m:ctrlPr>
+          </m:fPr>
+          <m:num>
+            <m:r>
+              <w:rPr>
+                <w:rFonts w:ascii="Cambria Math" w:hAnsi="Cambria Math"/>
+              </w:rPr>
+              <m:t>1</m:t>
+            </m:r>
+          </m:num>
+          <m:den>
+            <m:r>
+              <w:rPr>
+                <w:rFonts w:ascii="Cambria Math" w:hAnsi="Cambria Math"/>
+              </w:rPr>
+              <m:t>13</m:t>
+            </m:r>
+          </m:den>
+        </m:f>
+      </m:oMath>
+    </w:p>
+    <w:p>
+      <w:r>
+        <w:t>En supposant que H0 est vraie et que X suit X ~ N(</w:t>
+      </w:r>
+      <w:r>
+        <w:rPr>
+          <w:b/>
+          <w:bCs/>
+        </w:rPr>
+        <w:t>m</w:t>
+      </w:r>
+      <w:r>
+        <w:t>,</w:t>
+      </w:r>
+      <w:r>
+        <w:rPr>
+          <w:b/>
+          <w:bCs/>
+        </w:rPr>
+        <w:t xml:space="preserve"> </w:t>
+      </w:r>
+      <w:r>
+        <w:rPr>
+          <w:b/>
+          <w:bCs/>
+        </w:rPr>
+        <w:t>σ</w:t>
+      </w:r>
+      <w:r>
+        <w:t>)</w:t>
+      </w:r>
+      <w:r>
+        <w:t> :</w:t>
       </w:r>
     </w:p>
     <w:p/>
@@ -3773,6 +4333,11 @@
       <w:color w:val="808080"/>
     </w:rPr>
   </w:style>
+  <w:style w:type="character" w:customStyle="1" w:styleId="hgkelc">
+    <w:name w:val="hgkelc"/>
+    <w:basedOn w:val="Policepardfaut"/>
+    <w:rsid w:val="00CE0829"/>
+  </w:style>
 </w:styles>
 </file>
 

</xml_diff>

<commit_message>
done? Maybe... i hate scilab with passion
</commit_message>
<xml_diff>
--- a/rapport_geoffre_yorick.docx
+++ b/rapport_geoffre_yorick.docx
@@ -477,7 +477,7 @@
       <w:pPr>
         <w:pStyle w:val="Titre1"/>
       </w:pPr>
-      <w:bookmarkStart w:id="1" w:name="_Toc87113394"/>
+      <w:bookmarkStart w:id="1" w:name="_Toc87214227"/>
       <w:r>
         <w:t>Préface</w:t>
       </w:r>
@@ -551,7 +551,7 @@
           <w:r>
             <w:fldChar w:fldCharType="separate"/>
           </w:r>
-          <w:hyperlink w:anchor="_Toc87113394" w:history="1">
+          <w:hyperlink w:anchor="_Toc87214227" w:history="1">
             <w:r>
               <w:rPr>
                 <w:rStyle w:val="Lienhypertexte"/>
@@ -578,7 +578,7 @@
                 <w:noProof/>
                 <w:webHidden/>
               </w:rPr>
-              <w:instrText xml:space="preserve"> PAGEREF _Toc87113394 \h </w:instrText>
+              <w:instrText xml:space="preserve"> PAGEREF _Toc87214227 \h </w:instrText>
             </w:r>
             <w:r>
               <w:rPr>
@@ -621,7 +621,7 @@
               <w:noProof/>
             </w:rPr>
           </w:pPr>
-          <w:hyperlink w:anchor="_Toc87113395" w:history="1">
+          <w:hyperlink w:anchor="_Toc87214228" w:history="1">
             <w:r>
               <w:rPr>
                 <w:rStyle w:val="Lienhypertexte"/>
@@ -662,7 +662,7 @@
                 <w:noProof/>
                 <w:webHidden/>
               </w:rPr>
-              <w:instrText xml:space="preserve"> PAGEREF _Toc87113395 \h </w:instrText>
+              <w:instrText xml:space="preserve"> PAGEREF _Toc87214228 \h </w:instrText>
             </w:r>
             <w:r>
               <w:rPr>
@@ -705,7 +705,7 @@
               <w:noProof/>
             </w:rPr>
           </w:pPr>
-          <w:hyperlink w:anchor="_Toc87113396" w:history="1">
+          <w:hyperlink w:anchor="_Toc87214229" w:history="1">
             <w:r>
               <w:rPr>
                 <w:rStyle w:val="Lienhypertexte"/>
@@ -746,7 +746,7 @@
                 <w:noProof/>
                 <w:webHidden/>
               </w:rPr>
-              <w:instrText xml:space="preserve"> PAGEREF _Toc87113396 \h </w:instrText>
+              <w:instrText xml:space="preserve"> PAGEREF _Toc87214229 \h </w:instrText>
             </w:r>
             <w:r>
               <w:rPr>
@@ -789,7 +789,7 @@
               <w:noProof/>
             </w:rPr>
           </w:pPr>
-          <w:hyperlink w:anchor="_Toc87113397" w:history="1">
+          <w:hyperlink w:anchor="_Toc87214230" w:history="1">
             <w:r>
               <w:rPr>
                 <w:rStyle w:val="Lienhypertexte"/>
@@ -830,7 +830,7 @@
                 <w:noProof/>
                 <w:webHidden/>
               </w:rPr>
-              <w:instrText xml:space="preserve"> PAGEREF _Toc87113397 \h </w:instrText>
+              <w:instrText xml:space="preserve"> PAGEREF _Toc87214230 \h </w:instrText>
             </w:r>
             <w:r>
               <w:rPr>
@@ -869,17 +869,167 @@
               <w:tab w:val="right" w:leader="dot" w:pos="9062"/>
             </w:tabs>
             <w:rPr>
+              <w:rStyle w:val="Lienhypertexte"/>
+              <w:noProof/>
+            </w:rPr>
+          </w:pPr>
+          <w:hyperlink w:anchor="_Toc87214231" w:history="1">
+            <w:r>
+              <w:rPr>
+                <w:rStyle w:val="Lienhypertexte"/>
+                <w:noProof/>
+              </w:rPr>
+              <w:t>4)</w:t>
+            </w:r>
+            <w:r>
+              <w:rPr>
+                <w:rFonts w:cstheme="minorBidi"/>
+                <w:noProof/>
+              </w:rPr>
+              <w:tab/>
+            </w:r>
+            <w:r>
+              <w:rPr>
+                <w:rStyle w:val="Lienhypertexte"/>
+                <w:noProof/>
+              </w:rPr>
+              <w:t>Etude statistique</w:t>
+            </w:r>
+            <w:r>
+              <w:rPr>
+                <w:noProof/>
+                <w:webHidden/>
+              </w:rPr>
+              <w:tab/>
+            </w:r>
+            <w:r>
+              <w:rPr>
+                <w:noProof/>
+                <w:webHidden/>
+              </w:rPr>
+              <w:fldChar w:fldCharType="begin"/>
+            </w:r>
+            <w:r>
+              <w:rPr>
+                <w:noProof/>
+                <w:webHidden/>
+              </w:rPr>
+              <w:instrText xml:space="preserve"> PAGEREF _Toc87214231 \h </w:instrText>
+            </w:r>
+            <w:r>
+              <w:rPr>
+                <w:noProof/>
+                <w:webHidden/>
+              </w:rPr>
+            </w:r>
+            <w:r>
+              <w:rPr>
+                <w:noProof/>
+                <w:webHidden/>
+              </w:rPr>
+              <w:fldChar w:fldCharType="separate"/>
+            </w:r>
+            <w:r>
+              <w:rPr>
+                <w:noProof/>
+                <w:webHidden/>
+              </w:rPr>
+              <w:t>4</w:t>
+            </w:r>
+            <w:r>
+              <w:rPr>
+                <w:noProof/>
+                <w:webHidden/>
+              </w:rPr>
+              <w:fldChar w:fldCharType="end"/>
+            </w:r>
+          </w:hyperlink>
+        </w:p>
+        <w:p>
+          <w:pPr>
+            <w:rPr>
+              <w:lang w:eastAsia="fr-FR"/>
+            </w:rPr>
+          </w:pPr>
+          <w:r>
+            <w:rPr>
+              <w:lang w:eastAsia="fr-FR"/>
+            </w:rPr>
+            <w:tab/>
+          </w:r>
+          <w:r>
+            <w:rPr>
+              <w:lang w:eastAsia="fr-FR"/>
+            </w:rPr>
+            <w:t xml:space="preserve">4.1- </w:t>
+          </w:r>
+          <w:r>
+            <w:rPr>
+              <w:lang w:eastAsia="fr-FR"/>
+            </w:rPr>
+            <w:t>Etude générale</w:t>
+          </w:r>
+        </w:p>
+        <w:p>
+          <w:pPr>
+            <w:rPr>
+              <w:lang w:eastAsia="fr-FR"/>
+            </w:rPr>
+          </w:pPr>
+          <w:r>
+            <w:rPr>
+              <w:lang w:eastAsia="fr-FR"/>
+            </w:rPr>
+            <w:tab/>
+            <w:t xml:space="preserve">4.2- </w:t>
+          </w:r>
+          <w:r>
+            <w:rPr>
+              <w:lang w:eastAsia="fr-FR"/>
+            </w:rPr>
+            <w:t>Etude Injuste</w:t>
+          </w:r>
+        </w:p>
+        <w:p>
+          <w:pPr>
+            <w:rPr>
+              <w:lang w:eastAsia="fr-FR"/>
+            </w:rPr>
+          </w:pPr>
+          <w:r>
+            <w:rPr>
+              <w:lang w:eastAsia="fr-FR"/>
+            </w:rPr>
+            <w:tab/>
+            <w:t>4.3- Etude Calculatoire</w:t>
+          </w:r>
+          <w:r>
+            <w:rPr>
+              <w:lang w:eastAsia="fr-FR"/>
+            </w:rPr>
+            <w:t xml:space="preserve"> </w:t>
+          </w:r>
+        </w:p>
+        <w:p>
+          <w:pPr>
+            <w:pStyle w:val="TM2"/>
+            <w:tabs>
+              <w:tab w:val="left" w:pos="660"/>
+              <w:tab w:val="right" w:leader="dot" w:pos="9062"/>
+            </w:tabs>
+            <w:ind w:left="0"/>
+            <w:rPr>
               <w:rFonts w:cstheme="minorBidi"/>
               <w:noProof/>
             </w:rPr>
           </w:pPr>
-          <w:hyperlink w:anchor="_Toc87113398" w:history="1">
+          <w:hyperlink w:anchor="_Toc87214232" w:history="1">
             <w:r>
               <w:rPr>
                 <w:rStyle w:val="Lienhypertexte"/>
                 <w:noProof/>
               </w:rPr>
-              <w:t>4)</w:t>
+              <w:t>5)</w:t>
             </w:r>
             <w:r>
               <w:rPr>
@@ -893,7 +1043,7 @@
                 <w:rStyle w:val="Lienhypertexte"/>
                 <w:noProof/>
               </w:rPr>
-              <w:t>Etude statistique</w:t>
+              <w:t>Conclusion/TLDR ;</w:t>
             </w:r>
             <w:r>
               <w:rPr>
@@ -914,7 +1064,7 @@
                 <w:noProof/>
                 <w:webHidden/>
               </w:rPr>
-              <w:instrText xml:space="preserve"> PAGEREF _Toc87113398 \h </w:instrText>
+              <w:instrText xml:space="preserve"> PAGEREF _Toc87214232 \h </w:instrText>
             </w:r>
             <w:r>
               <w:rPr>
@@ -934,7 +1084,7 @@
                 <w:noProof/>
                 <w:webHidden/>
               </w:rPr>
-              <w:t>3</w:t>
+              <w:t>9</w:t>
             </w:r>
             <w:r>
               <w:rPr>
@@ -984,7 +1134,7 @@
           <w:numId w:val="1"/>
         </w:numPr>
       </w:pPr>
-      <w:bookmarkStart w:id="2" w:name="_Toc87113395"/>
+      <w:bookmarkStart w:id="2" w:name="_Toc87214228"/>
       <w:r>
         <w:t>Introduction à la bataille et compréhension des règles de base</w:t>
       </w:r>
@@ -1022,7 +1172,7 @@
           <w:numId w:val="1"/>
         </w:numPr>
       </w:pPr>
-      <w:bookmarkStart w:id="3" w:name="_Toc87113396"/>
+      <w:bookmarkStart w:id="3" w:name="_Toc87214229"/>
       <w:r>
         <w:t>Etude des règles de base et hypothèses</w:t>
       </w:r>
@@ -1112,8 +1262,9 @@
           <w:numId w:val="1"/>
         </w:numPr>
       </w:pPr>
-      <w:bookmarkStart w:id="4" w:name="_Toc87113397"/>
-      <w:r>
+      <w:bookmarkStart w:id="4" w:name="_Toc87214230"/>
+      <w:r>
+        <w:lastRenderedPageBreak/>
         <w:t>Conception</w:t>
       </w:r>
       <w:r>
@@ -1158,7 +1309,29 @@
           <w:szCs w:val="21"/>
           <w:lang w:eastAsia="fr-FR"/>
         </w:rPr>
-        <w:t>[jeu1,jeu2]=</w:t>
+        <w:t>[</w:t>
+      </w:r>
+      <w:proofErr w:type="gramStart"/>
+      <w:r>
+        <w:rPr>
+          <w:rFonts w:ascii="Consolas" w:eastAsia="Times New Roman" w:hAnsi="Consolas" w:cs="Times New Roman"/>
+          <w:color w:val="D4D4D4"/>
+          <w:sz w:val="21"/>
+          <w:szCs w:val="21"/>
+          <w:lang w:eastAsia="fr-FR"/>
+        </w:rPr>
+        <w:t>jeu</w:t>
+      </w:r>
+      <w:proofErr w:type="gramEnd"/>
+      <w:r>
+        <w:rPr>
+          <w:rFonts w:ascii="Consolas" w:eastAsia="Times New Roman" w:hAnsi="Consolas" w:cs="Times New Roman"/>
+          <w:color w:val="D4D4D4"/>
+          <w:sz w:val="21"/>
+          <w:szCs w:val="21"/>
+          <w:lang w:eastAsia="fr-FR"/>
+        </w:rPr>
+        <w:t>1,jeu2]=</w:t>
       </w:r>
       <w:r>
         <w:rPr>
@@ -1206,7 +1379,6 @@
     <w:p/>
     <w:p>
       <w:r>
-        <w:lastRenderedPageBreak/>
         <w:t xml:space="preserve">Qui distribue les cartes selon une méthode de distribution (fonction qui gère la randomisation </w:t>
       </w:r>
       <w:r>
@@ -1244,7 +1416,7 @@
         </w:rPr>
         <w:t xml:space="preserve">[] = </w:t>
       </w:r>
-      <w:proofErr w:type="spellStart"/>
+      <w:proofErr w:type="gramStart"/>
       <w:r>
         <w:rPr>
           <w:rFonts w:ascii="Consolas" w:eastAsia="Times New Roman" w:hAnsi="Consolas" w:cs="Times New Roman"/>
@@ -1255,7 +1427,6 @@
         </w:rPr>
         <w:t>LanceBataille</w:t>
       </w:r>
-      <w:proofErr w:type="spellEnd"/>
       <w:r>
         <w:rPr>
           <w:rFonts w:ascii="Consolas" w:eastAsia="Times New Roman" w:hAnsi="Consolas" w:cs="Times New Roman"/>
@@ -1267,6 +1438,7 @@
         <w:t>(</w:t>
       </w:r>
       <w:proofErr w:type="spellStart"/>
+      <w:proofErr w:type="gramEnd"/>
       <w:r>
         <w:rPr>
           <w:rFonts w:ascii="Consolas" w:eastAsia="Times New Roman" w:hAnsi="Consolas" w:cs="Times New Roman"/>
@@ -1359,32 +1531,12 @@
         <w:t xml:space="preserve"> On l’utilisera aussi pour tester nos hypothèses.</w:t>
       </w:r>
     </w:p>
-    <w:p/>
-    <w:p>
-      <w:pPr>
-        <w:pStyle w:val="Titre1"/>
-        <w:numPr>
-          <w:ilvl w:val="0"/>
-          <w:numId w:val="1"/>
-        </w:numPr>
-      </w:pPr>
-      <w:bookmarkStart w:id="5" w:name="_Toc87113398"/>
-      <w:r>
-        <w:t>Etude statistique</w:t>
-      </w:r>
-      <w:bookmarkEnd w:id="5"/>
-    </w:p>
-    <w:p>
-      <w:pPr>
-        <w:pStyle w:val="Sous-titre"/>
-      </w:pPr>
-      <w:r>
-        <w:t>Etude générale</w:t>
-      </w:r>
-    </w:p>
-    <w:p>
-      <w:r>
-        <w:t>Pour commencer cette étude, on peut traiter les données sorties par le programme directement :</w:t>
+    <w:p>
+      <w:r>
+        <w:t>Globalement</w:t>
+      </w:r>
+      <w:r>
+        <w:t>, il suivra le schéma d’appel suivant :</w:t>
       </w:r>
     </w:p>
     <w:p>
@@ -1393,10 +1545,10 @@
           <w:noProof/>
         </w:rPr>
         <w:drawing>
-          <wp:inline distT="0" distB="0" distL="0" distR="0" wp14:anchorId="08604812" wp14:editId="536F9B5A">
-            <wp:extent cx="5760720" cy="854710"/>
-            <wp:effectExtent l="0" t="0" r="0" b="2540"/>
-            <wp:docPr id="1" name="Image 1"/>
+          <wp:inline distT="0" distB="0" distL="0" distR="0" wp14:anchorId="58540232" wp14:editId="4EE7DBD0">
+            <wp:extent cx="5760720" cy="4184650"/>
+            <wp:effectExtent l="0" t="0" r="0" b="6350"/>
+            <wp:docPr id="14" name="Image 14"/>
             <wp:cNvGraphicFramePr>
               <a:graphicFrameLocks xmlns:a="http://schemas.openxmlformats.org/drawingml/2006/main" noChangeAspect="1"/>
             </wp:cNvGraphicFramePr>
@@ -1416,7 +1568,7 @@
                   <pic:spPr>
                     <a:xfrm>
                       <a:off x="0" y="0"/>
-                      <a:ext cx="5760720" cy="854710"/>
+                      <a:ext cx="5760720" cy="4184650"/>
                     </a:xfrm>
                     <a:prstGeom prst="rect">
                       <a:avLst/>
@@ -1431,24 +1583,44 @@
     </w:p>
     <w:p>
       <w:r>
-        <w:t xml:space="preserve">Sur </w:t>
-      </w:r>
-      <w:r>
-        <w:t xml:space="preserve">30 </w:t>
-      </w:r>
-      <w:r>
-        <w:t xml:space="preserve">000 tirages en tout, on a testé la bataille complexe avec remise aléatoire, </w:t>
-      </w:r>
-      <w:r>
-        <w:t>la bataille complexe avec remise standard</w:t>
-      </w:r>
-      <w:r>
-        <w:t xml:space="preserve"> et la bataille simplifiée.</w:t>
-      </w:r>
-    </w:p>
-    <w:p>
-      <w:r>
-        <w:t>On a collecté la durée moyenne, minimale et maximale (en tours) des parties.</w:t>
+        <w:t xml:space="preserve">Le fichier de script projet.sce appelle la fonction mère LanceBataille, qui lance la bataille choisie pour n parties, chaque bataille obtient ses cartes à partir d’une fonction de remise de cartes biaisée ou non, et les données sont renvoyées aux fonctions </w:t>
+      </w:r>
+      <w:r>
+        <w:t>appelantes</w:t>
+      </w:r>
+      <w:r>
+        <w:t>.</w:t>
+      </w:r>
+    </w:p>
+    <w:p/>
+    <w:p/>
+    <w:p/>
+    <w:p/>
+    <w:p>
+      <w:pPr>
+        <w:pStyle w:val="Titre1"/>
+        <w:numPr>
+          <w:ilvl w:val="0"/>
+          <w:numId w:val="1"/>
+        </w:numPr>
+      </w:pPr>
+      <w:bookmarkStart w:id="5" w:name="_Toc87214231"/>
+      <w:r>
+        <w:t>Etude statistique</w:t>
+      </w:r>
+      <w:bookmarkEnd w:id="5"/>
+    </w:p>
+    <w:p>
+      <w:pPr>
+        <w:pStyle w:val="Sous-titre"/>
+      </w:pPr>
+      <w:r>
+        <w:t>Etude générale</w:t>
+      </w:r>
+    </w:p>
+    <w:p>
+      <w:r>
+        <w:t>Pour commencer cette étude, on peut traiter les données sorties par le programme directement :</w:t>
       </w:r>
     </w:p>
     <w:p>
@@ -1457,10 +1629,10 @@
           <w:noProof/>
         </w:rPr>
         <w:drawing>
-          <wp:inline distT="0" distB="0" distL="0" distR="0" wp14:anchorId="58022637" wp14:editId="6580ED9C">
-            <wp:extent cx="2704762" cy="847619"/>
-            <wp:effectExtent l="0" t="0" r="635" b="0"/>
-            <wp:docPr id="5" name="Image 5"/>
+          <wp:inline distT="0" distB="0" distL="0" distR="0" wp14:anchorId="08604812" wp14:editId="536F9B5A">
+            <wp:extent cx="5760720" cy="854710"/>
+            <wp:effectExtent l="0" t="0" r="0" b="2540"/>
+            <wp:docPr id="1" name="Image 1"/>
             <wp:cNvGraphicFramePr>
               <a:graphicFrameLocks xmlns:a="http://schemas.openxmlformats.org/drawingml/2006/main" noChangeAspect="1"/>
             </wp:cNvGraphicFramePr>
@@ -1480,7 +1652,7 @@
                   <pic:spPr>
                     <a:xfrm>
                       <a:off x="0" y="0"/>
-                      <a:ext cx="2704762" cy="847619"/>
+                      <a:ext cx="5760720" cy="854710"/>
                     </a:xfrm>
                     <a:prstGeom prst="rect">
                       <a:avLst/>
@@ -1495,29 +1667,24 @@
     </w:p>
     <w:p>
       <w:r>
-        <w:t>Cela nous montre qu’en moyenne, le nombre de tours pour une bataille complexe RA est à 258 tours, RS à 254 et simplifiée à 358.</w:t>
-      </w:r>
-      <w:r>
-        <w:t xml:space="preserve"> La différence entre RA et RS est assez négligeable mais ce n’est pas le cas de la bataille simplifiée. En moyenne elle dure 358 tours ce qui est largement supérieur aux batailles complexes.</w:t>
-      </w:r>
-    </w:p>
-    <w:p>
-      <w:r>
-        <w:t>Le nombre maximum et minimum de tours reflète également cette tendance, avec RS &lt; RA &lt; simplifiée.</w:t>
-      </w:r>
-      <w:r>
-        <w:t xml:space="preserve"> On peut dégager de ces données que le comportement de la bataille simplifiée sur le temps est différent de celui des batailles complexes.</w:t>
-      </w:r>
-    </w:p>
-    <w:p>
-      <w:r>
-        <w:t>On observe que le nombre de vi</w:t>
-      </w:r>
-      <w:r>
-        <w:t xml:space="preserve">ctoires pour la bataille complexe avec RA varie plus du 50/50 que celle sans RA, cela pourrait être dû </w:t>
-      </w:r>
-      <w:r>
-        <w:t>au caractère aléatoire supplémentaire qu’offre la version avec RA.</w:t>
+        <w:t xml:space="preserve">Sur </w:t>
+      </w:r>
+      <w:r>
+        <w:t xml:space="preserve">30 </w:t>
+      </w:r>
+      <w:r>
+        <w:t xml:space="preserve">000 tirages en tout, on a testé la bataille complexe avec remise aléatoire, </w:t>
+      </w:r>
+      <w:r>
+        <w:t>la bataille complexe avec remise standard</w:t>
+      </w:r>
+      <w:r>
+        <w:t xml:space="preserve"> et la bataille simplifiée.</w:t>
+      </w:r>
+    </w:p>
+    <w:p>
+      <w:r>
+        <w:t>On a collecté la durée moyenne, minimale et maximale (en tours) des parties.</w:t>
       </w:r>
     </w:p>
     <w:p>
@@ -1526,10 +1693,10 @@
           <w:noProof/>
         </w:rPr>
         <w:drawing>
-          <wp:inline distT="0" distB="0" distL="0" distR="0" wp14:anchorId="0D07FDD7" wp14:editId="06A1DFD3">
-            <wp:extent cx="3342857" cy="723810"/>
-            <wp:effectExtent l="0" t="0" r="0" b="635"/>
-            <wp:docPr id="3" name="Image 3"/>
+          <wp:inline distT="0" distB="0" distL="0" distR="0" wp14:anchorId="58022637" wp14:editId="6580ED9C">
+            <wp:extent cx="2704762" cy="847619"/>
+            <wp:effectExtent l="0" t="0" r="635" b="0"/>
+            <wp:docPr id="5" name="Image 5"/>
             <wp:cNvGraphicFramePr>
               <a:graphicFrameLocks xmlns:a="http://schemas.openxmlformats.org/drawingml/2006/main" noChangeAspect="1"/>
             </wp:cNvGraphicFramePr>
@@ -1549,6 +1716,75 @@
                   <pic:spPr>
                     <a:xfrm>
                       <a:off x="0" y="0"/>
+                      <a:ext cx="2704762" cy="847619"/>
+                    </a:xfrm>
+                    <a:prstGeom prst="rect">
+                      <a:avLst/>
+                    </a:prstGeom>
+                  </pic:spPr>
+                </pic:pic>
+              </a:graphicData>
+            </a:graphic>
+          </wp:inline>
+        </w:drawing>
+      </w:r>
+    </w:p>
+    <w:p>
+      <w:r>
+        <w:t>Cela nous montre qu’en moyenne, le nombre de tours pour une bataille complexe RA est à 258 tours, RS à 254 et simplifiée à 358.</w:t>
+      </w:r>
+      <w:r>
+        <w:t xml:space="preserve"> La différence entre RA et RS est assez négligeable mais ce n’est pas le cas de la bataille simplifiée. En moyenne elle dure 358 tours ce qui est largement supérieur aux batailles complexes.</w:t>
+      </w:r>
+    </w:p>
+    <w:p>
+      <w:r>
+        <w:t>Le nombre maximum et minimum de tours reflète également cette tendance, avec RS &lt; RA &lt; simplifiée.</w:t>
+      </w:r>
+      <w:r>
+        <w:t xml:space="preserve"> On peut dégager de ces données que le comportement de la bataille simplifiée sur le temps est différent de celui des batailles complexes.</w:t>
+      </w:r>
+    </w:p>
+    <w:p>
+      <w:r>
+        <w:t>On observe que le nombre de vi</w:t>
+      </w:r>
+      <w:r>
+        <w:t xml:space="preserve">ctoires pour la bataille complexe avec RA varie plus du 50/50 que celle sans RA, cela pourrait être dû </w:t>
+      </w:r>
+      <w:r>
+        <w:t>au caractère aléatoire supplémentaire qu’offre la version avec RA.</w:t>
+      </w:r>
+    </w:p>
+    <w:p>
+      <w:r>
+        <w:rPr>
+          <w:noProof/>
+        </w:rPr>
+        <w:drawing>
+          <wp:inline distT="0" distB="0" distL="0" distR="0" wp14:anchorId="0D07FDD7" wp14:editId="06A1DFD3">
+            <wp:extent cx="3342857" cy="723810"/>
+            <wp:effectExtent l="0" t="0" r="0" b="635"/>
+            <wp:docPr id="3" name="Image 3"/>
+            <wp:cNvGraphicFramePr>
+              <a:graphicFrameLocks xmlns:a="http://schemas.openxmlformats.org/drawingml/2006/main" noChangeAspect="1"/>
+            </wp:cNvGraphicFramePr>
+            <a:graphic xmlns:a="http://schemas.openxmlformats.org/drawingml/2006/main">
+              <a:graphicData uri="http://schemas.openxmlformats.org/drawingml/2006/picture">
+                <pic:pic xmlns:pic="http://schemas.openxmlformats.org/drawingml/2006/picture">
+                  <pic:nvPicPr>
+                    <pic:cNvPr id="1" name=""/>
+                    <pic:cNvPicPr/>
+                  </pic:nvPicPr>
+                  <pic:blipFill>
+                    <a:blip r:embed="rId11"/>
+                    <a:stretch>
+                      <a:fillRect/>
+                    </a:stretch>
+                  </pic:blipFill>
+                  <pic:spPr>
+                    <a:xfrm>
+                      <a:off x="0" y="0"/>
                       <a:ext cx="3342857" cy="723810"/>
                     </a:xfrm>
                     <a:prstGeom prst="rect">
@@ -1564,7 +1800,6 @@
     </w:p>
     <w:p>
       <w:r>
-        <w:lastRenderedPageBreak/>
         <w:t>Globalement</w:t>
       </w:r>
       <w:r>
@@ -1596,6 +1831,7 @@
         <w:pStyle w:val="Sous-titre"/>
       </w:pPr>
       <w:r>
+        <w:lastRenderedPageBreak/>
         <w:t>Etude injuste</w:t>
       </w:r>
     </w:p>
@@ -1653,9 +1889,9 @@
           <w:noProof/>
         </w:rPr>
         <w:drawing>
-          <wp:inline distT="0" distB="0" distL="0" distR="0" wp14:anchorId="6451A0EE" wp14:editId="7FC01523">
-            <wp:extent cx="5114925" cy="3933825"/>
-            <wp:effectExtent l="0" t="0" r="9525" b="9525"/>
+          <wp:inline distT="0" distB="0" distL="0" distR="0" wp14:anchorId="6451A0EE" wp14:editId="3BFD5382">
+            <wp:extent cx="4175185" cy="3211082"/>
+            <wp:effectExtent l="0" t="0" r="0" b="8890"/>
             <wp:docPr id="6" name="Image 6"/>
             <wp:cNvGraphicFramePr>
               <a:graphicFrameLocks xmlns:a="http://schemas.openxmlformats.org/drawingml/2006/main" noChangeAspect="1"/>
@@ -1665,101 +1901,6 @@
                 <pic:pic xmlns:pic="http://schemas.openxmlformats.org/drawingml/2006/picture">
                   <pic:nvPicPr>
                     <pic:cNvPr id="0" name="Picture 2"/>
-                    <pic:cNvPicPr>
-                      <a:picLocks noChangeAspect="1" noChangeArrowheads="1"/>
-                    </pic:cNvPicPr>
-                  </pic:nvPicPr>
-                  <pic:blipFill>
-                    <a:blip r:embed="rId11">
-                      <a:extLst>
-                        <a:ext uri="{28A0092B-C50C-407E-A947-70E740481C1C}">
-                          <a14:useLocalDpi xmlns:a14="http://schemas.microsoft.com/office/drawing/2010/main" val="0"/>
-                        </a:ext>
-                      </a:extLst>
-                    </a:blip>
-                    <a:srcRect/>
-                    <a:stretch>
-                      <a:fillRect/>
-                    </a:stretch>
-                  </pic:blipFill>
-                  <pic:spPr bwMode="auto">
-                    <a:xfrm>
-                      <a:off x="0" y="0"/>
-                      <a:ext cx="5114925" cy="3933825"/>
-                    </a:xfrm>
-                    <a:prstGeom prst="rect">
-                      <a:avLst/>
-                    </a:prstGeom>
-                    <a:noFill/>
-                    <a:ln>
-                      <a:noFill/>
-                    </a:ln>
-                  </pic:spPr>
-                </pic:pic>
-              </a:graphicData>
-            </a:graphic>
-          </wp:inline>
-        </w:drawing>
-      </w:r>
-    </w:p>
-    <w:p>
-      <w:r>
-        <w:t xml:space="preserve">On voit ici les victoires de J1 (en </w:t>
-      </w:r>
-      <w:r>
-        <w:t>bleu) et celles de J2 (en vert)</w:t>
-      </w:r>
-      <w:r>
-        <w:t xml:space="preserve">. Il est clair que la force des cartes a ici un impact majeur. </w:t>
-      </w:r>
-      <w:r>
-        <w:t>Avec la force des cartes de J1 qui augmentent (plus de cartes sont échangées en sa faveur), ses victoires augmentent.</w:t>
-      </w:r>
-    </w:p>
-    <w:p/>
-    <w:p/>
-    <w:p/>
-    <w:p/>
-    <w:p>
-      <w:pPr>
-        <w:pStyle w:val="Citationintense"/>
-        <w:rPr>
-          <w:b/>
-          <w:bCs/>
-        </w:rPr>
-      </w:pPr>
-      <w:r>
-        <w:rPr>
-          <w:rStyle w:val="lev"/>
-        </w:rPr>
-        <w:lastRenderedPageBreak/>
-        <w:t>Bataille Complexe R</w:t>
-      </w:r>
-      <w:r>
-        <w:rPr>
-          <w:rStyle w:val="lev"/>
-        </w:rPr>
-        <w:t>S</w:t>
-      </w:r>
-    </w:p>
-    <w:p>
-      <w:r>
-        <w:rPr>
-          <w:noProof/>
-        </w:rPr>
-        <w:drawing>
-          <wp:inline distT="0" distB="0" distL="0" distR="0" wp14:anchorId="57FCA6CE" wp14:editId="2182843A">
-            <wp:extent cx="4076700" cy="3227388"/>
-            <wp:effectExtent l="0" t="0" r="0" b="0"/>
-            <wp:docPr id="9" name="Image 9"/>
-            <wp:cNvGraphicFramePr>
-              <a:graphicFrameLocks xmlns:a="http://schemas.openxmlformats.org/drawingml/2006/main" noChangeAspect="1"/>
-            </wp:cNvGraphicFramePr>
-            <a:graphic xmlns:a="http://schemas.openxmlformats.org/drawingml/2006/main">
-              <a:graphicData uri="http://schemas.openxmlformats.org/drawingml/2006/picture">
-                <pic:pic xmlns:pic="http://schemas.openxmlformats.org/drawingml/2006/picture">
-                  <pic:nvPicPr>
-                    <pic:cNvPr id="0" name="Picture 5"/>
                     <pic:cNvPicPr>
                       <a:picLocks noChangeAspect="1" noChangeArrowheads="1"/>
                     </pic:cNvPicPr>
@@ -1780,7 +1921,99 @@
                   <pic:spPr bwMode="auto">
                     <a:xfrm>
                       <a:off x="0" y="0"/>
-                      <a:ext cx="4077191" cy="3227777"/>
+                      <a:ext cx="4180668" cy="3215299"/>
+                    </a:xfrm>
+                    <a:prstGeom prst="rect">
+                      <a:avLst/>
+                    </a:prstGeom>
+                    <a:noFill/>
+                    <a:ln>
+                      <a:noFill/>
+                    </a:ln>
+                  </pic:spPr>
+                </pic:pic>
+              </a:graphicData>
+            </a:graphic>
+          </wp:inline>
+        </w:drawing>
+      </w:r>
+    </w:p>
+    <w:p>
+      <w:r>
+        <w:t xml:space="preserve">On voit ici les victoires de J1 (en </w:t>
+      </w:r>
+      <w:r>
+        <w:t>bleu) et celles de J2 (en vert)</w:t>
+      </w:r>
+      <w:r>
+        <w:t xml:space="preserve">. Il est clair que la force des cartes a ici un impact majeur. </w:t>
+      </w:r>
+      <w:r>
+        <w:t>Avec la force des cartes de J1 qui augmentent (plus de cartes sont échangées en sa faveur), ses victoires augmentent.</w:t>
+      </w:r>
+    </w:p>
+    <w:p/>
+    <w:p>
+      <w:pPr>
+        <w:pStyle w:val="Citationintense"/>
+        <w:rPr>
+          <w:b/>
+          <w:bCs/>
+        </w:rPr>
+      </w:pPr>
+      <w:r>
+        <w:rPr>
+          <w:rStyle w:val="lev"/>
+        </w:rPr>
+        <w:t>Bataille Complexe R</w:t>
+      </w:r>
+      <w:r>
+        <w:rPr>
+          <w:rStyle w:val="lev"/>
+        </w:rPr>
+        <w:t>S</w:t>
+      </w:r>
+    </w:p>
+    <w:p>
+      <w:r>
+        <w:rPr>
+          <w:noProof/>
+        </w:rPr>
+        <w:lastRenderedPageBreak/>
+        <w:drawing>
+          <wp:inline distT="0" distB="0" distL="0" distR="0" wp14:anchorId="57FCA6CE" wp14:editId="0561D403">
+            <wp:extent cx="3595852" cy="2846717"/>
+            <wp:effectExtent l="0" t="0" r="5080" b="0"/>
+            <wp:docPr id="9" name="Image 9"/>
+            <wp:cNvGraphicFramePr>
+              <a:graphicFrameLocks xmlns:a="http://schemas.openxmlformats.org/drawingml/2006/main" noChangeAspect="1"/>
+            </wp:cNvGraphicFramePr>
+            <a:graphic xmlns:a="http://schemas.openxmlformats.org/drawingml/2006/main">
+              <a:graphicData uri="http://schemas.openxmlformats.org/drawingml/2006/picture">
+                <pic:pic xmlns:pic="http://schemas.openxmlformats.org/drawingml/2006/picture">
+                  <pic:nvPicPr>
+                    <pic:cNvPr id="0" name="Picture 5"/>
+                    <pic:cNvPicPr>
+                      <a:picLocks noChangeAspect="1" noChangeArrowheads="1"/>
+                    </pic:cNvPicPr>
+                  </pic:nvPicPr>
+                  <pic:blipFill>
+                    <a:blip r:embed="rId13">
+                      <a:extLst>
+                        <a:ext uri="{28A0092B-C50C-407E-A947-70E740481C1C}">
+                          <a14:useLocalDpi xmlns:a14="http://schemas.microsoft.com/office/drawing/2010/main" val="0"/>
+                        </a:ext>
+                      </a:extLst>
+                    </a:blip>
+                    <a:srcRect/>
+                    <a:stretch>
+                      <a:fillRect/>
+                    </a:stretch>
+                  </pic:blipFill>
+                  <pic:spPr bwMode="auto">
+                    <a:xfrm>
+                      <a:off x="0" y="0"/>
+                      <a:ext cx="3607227" cy="2855722"/>
                     </a:xfrm>
                     <a:prstGeom prst="rect">
                       <a:avLst/>
@@ -1841,7 +2074,7 @@
                     </pic:cNvPicPr>
                   </pic:nvPicPr>
                   <pic:blipFill>
-                    <a:blip r:embed="rId13">
+                    <a:blip r:embed="rId14">
                       <a:extLst>
                         <a:ext uri="{28A0092B-C50C-407E-A947-70E740481C1C}">
                           <a14:useLocalDpi xmlns:a14="http://schemas.microsoft.com/office/drawing/2010/main" val="0"/>
@@ -1875,17 +2108,20 @@
     </w:p>
     <w:p>
       <w:r>
+        <w:t>Dans le cas de la bataille simplifiée, les choses sont différentes, le graphe apparaît beaucoup plus chaotique et inconclusif sauf après que l’index injuste passe au-dessus de 16.</w:t>
+      </w:r>
+      <w:r>
+        <w:t xml:space="preserve"> Cela est clairement dû au caractère aléatoire de cette bataille qui donne</w:t>
+      </w:r>
+      <w:r>
+        <w:t xml:space="preserve"> </w:t>
+      </w:r>
+      <w:r>
+        <w:t xml:space="preserve">une chance égale aux deux joueurs de remporter </w:t>
+      </w:r>
+      <w:r>
         <w:lastRenderedPageBreak/>
-        <w:t>Dans le cas de la bataille simplifiée, les choses sont différentes, le graphe apparaît beaucoup plus chaotique et inconclusif sauf après que l’index injuste passe au-dessus de 16.</w:t>
-      </w:r>
-      <w:r>
-        <w:t xml:space="preserve"> Cela est clairement dû au caractère aléatoire de cette bataille qui donne</w:t>
-      </w:r>
-      <w:r>
-        <w:t xml:space="preserve"> </w:t>
-      </w:r>
-      <w:r>
-        <w:t>une chance égale aux deux joueurs de remporter une bataille.</w:t>
+        <w:t>une bataille.</w:t>
       </w:r>
       <w:r>
         <w:t xml:space="preserve"> Cette partie de l’étude met en évidence la différence de comportement de ces deux batailles.</w:t>
@@ -1943,71 +2179,6 @@
             <wp:extent cx="3638095" cy="714286"/>
             <wp:effectExtent l="0" t="0" r="635" b="0"/>
             <wp:docPr id="11" name="Image 11"/>
-            <wp:cNvGraphicFramePr>
-              <a:graphicFrameLocks xmlns:a="http://schemas.openxmlformats.org/drawingml/2006/main" noChangeAspect="1"/>
-            </wp:cNvGraphicFramePr>
-            <a:graphic xmlns:a="http://schemas.openxmlformats.org/drawingml/2006/main">
-              <a:graphicData uri="http://schemas.openxmlformats.org/drawingml/2006/picture">
-                <pic:pic xmlns:pic="http://schemas.openxmlformats.org/drawingml/2006/picture">
-                  <pic:nvPicPr>
-                    <pic:cNvPr id="1" name=""/>
-                    <pic:cNvPicPr/>
-                  </pic:nvPicPr>
-                  <pic:blipFill>
-                    <a:blip r:embed="rId14"/>
-                    <a:stretch>
-                      <a:fillRect/>
-                    </a:stretch>
-                  </pic:blipFill>
-                  <pic:spPr>
-                    <a:xfrm>
-                      <a:off x="0" y="0"/>
-                      <a:ext cx="3638095" cy="714286"/>
-                    </a:xfrm>
-                    <a:prstGeom prst="rect">
-                      <a:avLst/>
-                    </a:prstGeom>
-                  </pic:spPr>
-                </pic:pic>
-              </a:graphicData>
-            </a:graphic>
-          </wp:inline>
-        </w:drawing>
-      </w:r>
-      <w:r>
-        <w:t xml:space="preserve"> (</w:t>
-      </w:r>
-      <w:r>
-        <w:t>Créé</w:t>
-      </w:r>
-      <w:r>
-        <w:t xml:space="preserve"> via </w:t>
-      </w:r>
-      <w:r>
-        <w:t>Latex</w:t>
-      </w:r>
-      <w:r>
-        <w:t>)</w:t>
-      </w:r>
-    </w:p>
-    <w:p>
-      <w:r>
-        <w:t>Donc ici</w:t>
-      </w:r>
-      <w:r>
-        <w:t>, la probabilité qu’une carte soit tirée (quelconque) sera de :</w:t>
-      </w:r>
-    </w:p>
-    <w:p>
-      <w:r>
-        <w:rPr>
-          <w:noProof/>
-        </w:rPr>
-        <w:drawing>
-          <wp:inline distT="0" distB="0" distL="0" distR="0" wp14:anchorId="7851F500" wp14:editId="7B30ED1E">
-            <wp:extent cx="1190476" cy="295238"/>
-            <wp:effectExtent l="0" t="0" r="0" b="0"/>
-            <wp:docPr id="12" name="Image 12"/>
             <wp:cNvGraphicFramePr>
               <a:graphicFrameLocks xmlns:a="http://schemas.openxmlformats.org/drawingml/2006/main" noChangeAspect="1"/>
             </wp:cNvGraphicFramePr>
@@ -2027,7 +2198,7 @@
                   <pic:spPr>
                     <a:xfrm>
                       <a:off x="0" y="0"/>
-                      <a:ext cx="1190476" cy="295238"/>
+                      <a:ext cx="3638095" cy="714286"/>
                     </a:xfrm>
                     <a:prstGeom prst="rect">
                       <a:avLst/>
@@ -2039,87 +2210,28 @@
           </wp:inline>
         </w:drawing>
       </w:r>
-    </w:p>
-    <w:p>
-      <w:r>
-        <w:t xml:space="preserve">On considère donc la proba de tirer n’importe quelle carte de </w:t>
-      </w:r>
-      <m:oMath>
-        <m:f>
-          <m:fPr>
-            <m:ctrlPr>
-              <w:rPr>
-                <w:rFonts w:ascii="Cambria Math" w:hAnsi="Cambria Math"/>
-              </w:rPr>
-            </m:ctrlPr>
-          </m:fPr>
-          <m:num>
-            <m:r>
-              <w:rPr>
-                <w:rFonts w:ascii="Cambria Math" w:hAnsi="Cambria Math"/>
-              </w:rPr>
-              <m:t>1</m:t>
-            </m:r>
-          </m:num>
-          <m:den>
-            <m:r>
-              <w:rPr>
-                <w:rFonts w:ascii="Cambria Math" w:hAnsi="Cambria Math"/>
-              </w:rPr>
-              <m:t>52</m:t>
-            </m:r>
-          </m:den>
-        </m:f>
-      </m:oMath>
-      <w:r>
-        <w:t xml:space="preserve"> et </w:t>
-      </w:r>
-      <m:oMath>
-        <m:f>
-          <m:fPr>
-            <m:ctrlPr>
-              <w:rPr>
-                <w:rFonts w:ascii="Cambria Math" w:hAnsi="Cambria Math"/>
-              </w:rPr>
-            </m:ctrlPr>
-          </m:fPr>
-          <m:num>
-            <m:r>
-              <w:rPr>
-                <w:rFonts w:ascii="Cambria Math" w:hAnsi="Cambria Math"/>
-              </w:rPr>
-              <m:t>1</m:t>
-            </m:r>
-          </m:num>
-          <m:den>
-            <m:r>
-              <w:rPr>
-                <w:rFonts w:ascii="Cambria Math" w:hAnsi="Cambria Math"/>
-              </w:rPr>
-              <m:t>13</m:t>
-            </m:r>
-          </m:den>
-        </m:f>
-      </m:oMath>
-      <w:r>
-        <w:t xml:space="preserve"> </w:t>
-      </w:r>
-      <w:r>
-        <w:t>de tirer une carte avec une valeur spécifique</w:t>
-      </w:r>
-      <w:r>
-        <w:t xml:space="preserve"> </w:t>
-      </w:r>
-      <w:r>
-        <w:t>car les couleurs et symboles des cartes ne sont pas simulés (il y a 13x4 cartes dans ce jeu)</w:t>
-      </w:r>
-    </w:p>
-    <w:p>
-      <w:r>
-        <w:t>On va faire 2 000 tirages aléatoires de decks</w:t>
-      </w:r>
-      <w:r>
-        <w:t>, et compter combien de fois J1 a eu chaque carte :</w:t>
+      <w:r>
+        <w:t xml:space="preserve"> (</w:t>
+      </w:r>
+      <w:r>
+        <w:t>Créé</w:t>
+      </w:r>
+      <w:r>
+        <w:t xml:space="preserve"> via </w:t>
+      </w:r>
+      <w:r>
+        <w:t>Latex</w:t>
+      </w:r>
+      <w:r>
+        <w:t>)</w:t>
+      </w:r>
+    </w:p>
+    <w:p>
+      <w:r>
+        <w:t>Donc ici</w:t>
+      </w:r>
+      <w:r>
+        <w:t>, la probabilité qu’une carte soit tirée (quelconque) sera de :</w:t>
       </w:r>
     </w:p>
     <w:p>
@@ -2128,10 +2240,10 @@
           <w:noProof/>
         </w:rPr>
         <w:drawing>
-          <wp:inline distT="0" distB="0" distL="0" distR="0" wp14:anchorId="020E1E9B" wp14:editId="7443C841">
-            <wp:extent cx="5760720" cy="413385"/>
-            <wp:effectExtent l="0" t="0" r="0" b="5715"/>
-            <wp:docPr id="13" name="Image 13"/>
+          <wp:inline distT="0" distB="0" distL="0" distR="0" wp14:anchorId="7851F500" wp14:editId="7B30ED1E">
+            <wp:extent cx="1190476" cy="295238"/>
+            <wp:effectExtent l="0" t="0" r="0" b="0"/>
+            <wp:docPr id="12" name="Image 12"/>
             <wp:cNvGraphicFramePr>
               <a:graphicFrameLocks xmlns:a="http://schemas.openxmlformats.org/drawingml/2006/main" noChangeAspect="1"/>
             </wp:cNvGraphicFramePr>
@@ -2151,7 +2263,7 @@
                   <pic:spPr>
                     <a:xfrm>
                       <a:off x="0" y="0"/>
-                      <a:ext cx="5760720" cy="413385"/>
+                      <a:ext cx="1190476" cy="295238"/>
                     </a:xfrm>
                     <a:prstGeom prst="rect">
                       <a:avLst/>
@@ -2166,135 +2278,7 @@
     </w:p>
     <w:p>
       <w:r>
-        <w:t>Prenons X la variable aléatoire que le joueur 1 ait reçu un roi (13)</w:t>
-      </w:r>
-      <w:r>
-        <w:t xml:space="preserve">, </w:t>
-      </w:r>
-      <w:r>
-        <w:t xml:space="preserve">sur </w:t>
-      </w:r>
-      <w:r>
-        <w:rPr>
-          <w:b/>
-          <w:bCs/>
-        </w:rPr>
-        <w:t xml:space="preserve">200 </w:t>
-      </w:r>
-      <w:r>
-        <w:t>tirages (</w:t>
-      </w:r>
-      <w:r>
-        <w:t>200x</w:t>
-      </w:r>
-      <w:r>
-        <w:t>52</w:t>
-      </w:r>
-      <w:r>
-        <w:t xml:space="preserve"> = </w:t>
-      </w:r>
-      <w:r>
-        <w:t>10 400</w:t>
-      </w:r>
-      <w:r>
-        <w:t xml:space="preserve"> cartes tirées en tout)</w:t>
-      </w:r>
-      <w:r>
-        <w:t xml:space="preserve"> (ce qui donne </w:t>
-      </w:r>
-      <w:r>
-        <w:t xml:space="preserve"> </w:t>
-      </w:r>
-      <m:oMath>
-        <m:f>
-          <m:fPr>
-            <m:ctrlPr>
-              <w:rPr>
-                <w:rFonts w:ascii="Cambria Math" w:hAnsi="Cambria Math"/>
-              </w:rPr>
-            </m:ctrlPr>
-          </m:fPr>
-          <m:num>
-            <m:r>
-              <w:rPr>
-                <w:rFonts w:ascii="Cambria Math" w:hAnsi="Cambria Math"/>
-              </w:rPr>
-              <m:t>10400</m:t>
-            </m:r>
-          </m:num>
-          <m:den>
-            <m:r>
-              <w:rPr>
-                <w:rFonts w:ascii="Cambria Math" w:hAnsi="Cambria Math"/>
-              </w:rPr>
-              <m:t>2</m:t>
-            </m:r>
-          </m:den>
-        </m:f>
-        <m:r>
-          <w:rPr>
-            <w:rFonts w:ascii="Cambria Math" w:hAnsi="Cambria Math"/>
-          </w:rPr>
-          <m:t xml:space="preserve"> </m:t>
-        </m:r>
-      </m:oMath>
-      <w:r>
-        <w:t xml:space="preserve">= </w:t>
-      </w:r>
-      <w:r>
-        <w:rPr>
-          <w:b/>
-          <w:bCs/>
-        </w:rPr>
-        <w:t>5</w:t>
-      </w:r>
-      <w:r>
-        <w:rPr>
-          <w:b/>
-          <w:bCs/>
-        </w:rPr>
-        <w:t xml:space="preserve"> </w:t>
-      </w:r>
-      <w:r>
-        <w:rPr>
-          <w:b/>
-          <w:bCs/>
-        </w:rPr>
-        <w:t>2</w:t>
-      </w:r>
-      <w:r>
-        <w:rPr>
-          <w:b/>
-          <w:bCs/>
-        </w:rPr>
-        <w:t>0</w:t>
-      </w:r>
-      <w:r>
-        <w:rPr>
-          <w:b/>
-          <w:bCs/>
-        </w:rPr>
-        <w:t>0</w:t>
-      </w:r>
-      <w:r>
-        <w:t xml:space="preserve"> cartes par joueur)</w:t>
-      </w:r>
-      <w:r>
-        <w:t xml:space="preserve"> il l’a obtenu</w:t>
-      </w:r>
-      <w:r>
-        <w:t xml:space="preserve"> </w:t>
-      </w:r>
-      <w:r>
-        <w:t>388 fois.</w:t>
-      </w:r>
-    </w:p>
-    <w:p>
-      <w:r>
-        <w:t xml:space="preserve">Donc, en théorie, chaque carte </w:t>
-      </w:r>
-      <w:r>
-        <w:t xml:space="preserve">devrait sortir </w:t>
+        <w:t xml:space="preserve">On considère donc la proba de tirer n’importe quelle carte de </w:t>
       </w:r>
       <m:oMath>
         <m:f>
@@ -2318,122 +2302,13 @@
               <w:rPr>
                 <w:rFonts w:ascii="Cambria Math" w:hAnsi="Cambria Math"/>
               </w:rPr>
-              <m:t>13</m:t>
+              <m:t>52</m:t>
             </m:r>
           </m:den>
         </m:f>
-        <m:r>
-          <w:rPr>
-            <w:rFonts w:ascii="Cambria Math" w:hAnsi="Cambria Math"/>
-          </w:rPr>
-          <m:t xml:space="preserve"> × 5200</m:t>
-        </m:r>
       </m:oMath>
       <w:r>
-        <w:t xml:space="preserve"> = </w:t>
-      </w:r>
-      <w:r>
-        <w:rPr>
-          <w:b/>
-          <w:bCs/>
-        </w:rPr>
-        <w:t>400</w:t>
-      </w:r>
-      <w:r>
-        <w:rPr>
-          <w:b/>
-          <w:bCs/>
-        </w:rPr>
-        <w:t xml:space="preserve"> </w:t>
-      </w:r>
-      <w:r>
-        <w:t>(ce qui est déjà proche de nos résultats)</w:t>
-      </w:r>
-    </w:p>
-    <w:p>
-      <w:pPr>
-        <w:pBdr>
-          <w:bottom w:val="single" w:sz="6" w:space="1" w:color="auto"/>
-        </w:pBdr>
-      </w:pPr>
-      <w:r>
-        <w:t xml:space="preserve">X suit ici une loi binomiale </w:t>
-      </w:r>
-      <w:r>
-        <w:t xml:space="preserve">X ~ </w:t>
-      </w:r>
-      <w:r>
-        <w:t>Bin</w:t>
-      </w:r>
-      <w:r>
-        <w:t>(</w:t>
-      </w:r>
-      <w:r>
-        <w:t>5200</w:t>
-      </w:r>
-      <w:r>
-        <w:t xml:space="preserve">, </w:t>
-      </w:r>
-      <w:r>
-        <w:t>p</w:t>
-      </w:r>
-      <w:r>
-        <w:t>)</w:t>
-      </w:r>
-      <w:r>
-        <w:t xml:space="preserve"> [on a choisi 5200 car les 200 tirages sont faits entre 2 joueurs</w:t>
-      </w:r>
-      <w:r>
-        <w:t xml:space="preserve"> et 52*200/2 = 5200, ça simplifie les calculs]</w:t>
-      </w:r>
-    </w:p>
-    <w:p>
-      <w:pPr>
-        <w:pBdr>
-          <w:bottom w:val="single" w:sz="6" w:space="1" w:color="auto"/>
-        </w:pBdr>
-      </w:pPr>
-      <w:r>
-        <w:t>Nos valeurs dans ce cas :</w:t>
-      </w:r>
-    </w:p>
-    <w:p>
-      <w:r>
-        <w:t>Espérance</w:t>
-      </w:r>
-      <w:r>
-        <w:t xml:space="preserve"> : </w:t>
-      </w:r>
-      <w:r>
-        <w:rPr>
-          <w:b/>
-          <w:bCs/>
-        </w:rPr>
-        <w:t>m</w:t>
-      </w:r>
-      <w:r>
-        <w:t xml:space="preserve"> = </w:t>
-      </w:r>
-      <w:r>
-        <w:t>5200</w:t>
-      </w:r>
-      <w:r>
-        <w:t>*p</w:t>
-      </w:r>
-      <w:r>
-        <w:t xml:space="preserve"> </w:t>
-      </w:r>
-      <w:r>
-        <w:sym w:font="Wingdings" w:char="F0F3"/>
-      </w:r>
-      <w:r>
-        <w:t xml:space="preserve"> m = </w:t>
-      </w:r>
-      <w:r>
-        <w:t>5200</w:t>
-      </w:r>
-      <w:r>
-        <w:t xml:space="preserve">* </w:t>
+        <w:t xml:space="preserve"> et </w:t>
       </w:r>
       <m:oMath>
         <m:f>
@@ -2463,539 +2338,36 @@
         </m:f>
       </m:oMath>
       <w:r>
-        <w:t xml:space="preserve"> = </w:t>
-      </w:r>
-      <w:r>
-        <w:rPr>
-          <w:b/>
-          <w:bCs/>
-        </w:rPr>
-        <w:t>400</w:t>
-      </w:r>
-      <w:r>
-        <w:rPr>
-          <w:b/>
-          <w:bCs/>
-        </w:rPr>
         <w:t xml:space="preserve"> </w:t>
       </w:r>
       <w:r>
-        <w:t>(</w:t>
-      </w:r>
-      <w:r>
-        <w:t>trouvé</w:t>
+        <w:t>de tirer une carte avec une valeur spécifique</w:t>
       </w:r>
       <w:r>
         <w:t xml:space="preserve"> </w:t>
       </w:r>
       <w:r>
-        <w:t>précédemment</w:t>
-      </w:r>
-      <w:r>
-        <w:t>)</w:t>
-      </w:r>
-    </w:p>
-    <w:p>
-      <w:pPr>
-        <w:pBdr>
-          <w:bottom w:val="single" w:sz="6" w:space="1" w:color="auto"/>
-        </w:pBdr>
-      </w:pPr>
-      <w:r>
-        <w:t>Variance :</w:t>
-      </w:r>
-      <w:r>
-        <w:t xml:space="preserve"> </w:t>
-      </w:r>
-      <w:r>
-        <w:rPr>
-          <w:b/>
-          <w:bCs/>
-        </w:rPr>
-        <w:t>σ</w:t>
-      </w:r>
-      <w:r>
-        <w:t xml:space="preserve"> =</w:t>
-      </w:r>
-      <w:r>
-        <w:t xml:space="preserve"> </w:t>
-      </w:r>
-      <w:r>
-        <w:rPr>
-          <w:rStyle w:val="hgkelc"/>
-        </w:rPr>
-        <w:t>√(</w:t>
-      </w:r>
-      <w:r>
-        <w:t>52</w:t>
-      </w:r>
-      <w:r>
-        <w:t>00</w:t>
-      </w:r>
-      <w:r>
-        <w:rPr>
-          <w:rStyle w:val="hgkelc"/>
-        </w:rPr>
-        <w:t>*p</w:t>
-      </w:r>
-      <w:r>
-        <w:rPr>
-          <w:rStyle w:val="hgkelc"/>
-        </w:rPr>
-        <w:t>(</w:t>
-      </w:r>
-      <w:r>
-        <w:rPr>
-          <w:rStyle w:val="hgkelc"/>
-        </w:rPr>
-        <w:t>1</w:t>
-      </w:r>
-      <w:r>
-        <w:rPr>
-          <w:rStyle w:val="hgkelc"/>
-        </w:rPr>
-        <w:t xml:space="preserve"> </w:t>
-      </w:r>
-      <w:r>
-        <w:rPr>
-          <w:rStyle w:val="hgkelc"/>
-        </w:rPr>
-        <w:t>-</w:t>
-      </w:r>
-      <w:r>
-        <w:rPr>
-          <w:rStyle w:val="hgkelc"/>
-        </w:rPr>
-        <w:t xml:space="preserve"> </w:t>
-      </w:r>
-      <w:r>
-        <w:rPr>
-          <w:rStyle w:val="hgkelc"/>
-        </w:rPr>
-        <w:t>p</w:t>
-      </w:r>
-      <w:r>
-        <w:rPr>
-          <w:rStyle w:val="hgkelc"/>
-        </w:rPr>
-        <w:t>)</w:t>
-      </w:r>
-      <w:r>
-        <w:rPr>
-          <w:rStyle w:val="hgkelc"/>
-        </w:rPr>
-        <w:t>)</w:t>
-      </w:r>
-      <w:r>
-        <w:rPr>
-          <w:rStyle w:val="hgkelc"/>
-        </w:rPr>
-        <w:t xml:space="preserve"> </w:t>
-      </w:r>
-      <w:r>
-        <w:rPr>
-          <w:rStyle w:val="hgkelc"/>
-        </w:rPr>
-        <w:sym w:font="Wingdings" w:char="F0F3"/>
-      </w:r>
-      <w:r>
-        <w:rPr>
-          <w:rStyle w:val="hgkelc"/>
-        </w:rPr>
-        <w:t xml:space="preserve"> = </w:t>
-      </w:r>
-      <w:r>
-        <w:rPr>
-          <w:rStyle w:val="hgkelc"/>
-        </w:rPr>
-        <w:t>√(</w:t>
-      </w:r>
-      <w:r>
-        <w:t>5200</w:t>
-      </w:r>
-      <w:r>
-        <w:rPr>
-          <w:rStyle w:val="hgkelc"/>
-        </w:rPr>
-        <w:t>*</w:t>
-      </w:r>
-      <w:r>
-        <w:t xml:space="preserve"> </w:t>
-      </w:r>
-      <m:oMath>
-        <m:f>
-          <m:fPr>
-            <m:ctrlPr>
-              <w:rPr>
-                <w:rFonts w:ascii="Cambria Math" w:hAnsi="Cambria Math"/>
-              </w:rPr>
-            </m:ctrlPr>
-          </m:fPr>
-          <m:num>
-            <m:r>
-              <w:rPr>
-                <w:rFonts w:ascii="Cambria Math" w:hAnsi="Cambria Math"/>
-              </w:rPr>
-              <m:t>1</m:t>
-            </m:r>
-          </m:num>
-          <m:den>
-            <m:r>
-              <w:rPr>
-                <w:rFonts w:ascii="Cambria Math" w:hAnsi="Cambria Math"/>
-              </w:rPr>
-              <m:t>13</m:t>
-            </m:r>
-          </m:den>
-        </m:f>
-      </m:oMath>
-      <w:r>
-        <w:t xml:space="preserve"> </w:t>
-      </w:r>
-      <w:r>
-        <w:rPr>
-          <w:rStyle w:val="hgkelc"/>
-        </w:rPr>
-        <w:t xml:space="preserve">(1 - </w:t>
-      </w:r>
-      <w:r>
-        <w:t xml:space="preserve"> </w:t>
-      </w:r>
-      <m:oMath>
-        <m:f>
-          <m:fPr>
-            <m:ctrlPr>
-              <w:rPr>
-                <w:rFonts w:ascii="Cambria Math" w:hAnsi="Cambria Math"/>
-              </w:rPr>
-            </m:ctrlPr>
-          </m:fPr>
-          <m:num>
-            <m:r>
-              <w:rPr>
-                <w:rFonts w:ascii="Cambria Math" w:hAnsi="Cambria Math"/>
-              </w:rPr>
-              <m:t>1</m:t>
-            </m:r>
-          </m:num>
-          <m:den>
-            <m:r>
-              <w:rPr>
-                <w:rFonts w:ascii="Cambria Math" w:hAnsi="Cambria Math"/>
-              </w:rPr>
-              <m:t>13</m:t>
-            </m:r>
-          </m:den>
-        </m:f>
-      </m:oMath>
-      <w:r>
-        <w:rPr>
-          <w:rStyle w:val="hgkelc"/>
-        </w:rPr>
-        <w:t>))</w:t>
-      </w:r>
-      <w:r>
-        <w:rPr>
-          <w:rStyle w:val="hgkelc"/>
-        </w:rPr>
-        <w:t xml:space="preserve"> = </w:t>
-      </w:r>
-      <w:r>
-        <w:rPr>
-          <w:rStyle w:val="hgkelc"/>
-          <w:b/>
-          <w:bCs/>
-        </w:rPr>
-        <w:t xml:space="preserve">19,21537846 </w:t>
-      </w:r>
-      <w:r>
-        <w:rPr>
-          <w:rStyle w:val="hgkelc"/>
-        </w:rPr>
-        <w:t>≈</w:t>
-      </w:r>
-      <w:r>
-        <w:rPr>
-          <w:rStyle w:val="hgkelc"/>
-        </w:rPr>
-        <w:t xml:space="preserve"> 19</w:t>
-      </w:r>
-      <w:r>
-        <w:rPr>
-          <w:rStyle w:val="hgkelc"/>
-        </w:rPr>
-        <w:t>,2</w:t>
-      </w:r>
-      <w:r>
-        <w:rPr>
-          <w:rStyle w:val="hgkelc"/>
-        </w:rPr>
-        <w:t>1</w:t>
-      </w:r>
-    </w:p>
-    <w:p>
-      <w:r>
-        <w:t xml:space="preserve">P est la probabilité </w:t>
-      </w:r>
-      <w:r>
-        <w:t>de t</w:t>
-      </w:r>
-      <w:r>
-        <w:t>irer une carte (une des 13) dans une infinité de lancers</w:t>
-      </w:r>
-      <w:r>
-        <w:t xml:space="preserve">, on a ici la loi </w:t>
-      </w:r>
-      <w:r>
-        <w:rPr>
-          <w:i/>
-          <w:iCs/>
-        </w:rPr>
-        <w:t>exacte</w:t>
-      </w:r>
-    </w:p>
-    <w:p>
-      <w:r>
-        <w:lastRenderedPageBreak/>
-        <w:t>Pr est la probabilité calculée si notre hypothèse (la fonction de distribution rapide est correcte) est valide.</w:t>
-      </w:r>
-    </w:p>
-    <w:p>
-      <w:r>
-        <w:t xml:space="preserve">Pr a été </w:t>
-      </w:r>
-      <w:r>
-        <w:t xml:space="preserve">partiellement </w:t>
-      </w:r>
-      <w:r>
-        <w:t xml:space="preserve">calculé précédemment avec Pr = </w:t>
-      </w:r>
-      <w:r>
-        <w:t xml:space="preserve"> </w:t>
-      </w:r>
-      <m:oMath>
-        <m:f>
-          <m:fPr>
-            <m:ctrlPr>
-              <w:rPr>
-                <w:rFonts w:ascii="Cambria Math" w:hAnsi="Cambria Math"/>
-              </w:rPr>
-            </m:ctrlPr>
-          </m:fPr>
-          <m:num>
-            <m:r>
-              <w:rPr>
-                <w:rFonts w:ascii="Cambria Math" w:hAnsi="Cambria Math"/>
-              </w:rPr>
-              <m:t>1</m:t>
-            </m:r>
-          </m:num>
-          <m:den>
-            <m:r>
-              <w:rPr>
-                <w:rFonts w:ascii="Cambria Math" w:hAnsi="Cambria Math"/>
-              </w:rPr>
-              <m:t>13</m:t>
-            </m:r>
-          </m:den>
-        </m:f>
-      </m:oMath>
-      <w:r>
-        <w:t xml:space="preserve"> (pour un seul tirage</w:t>
-      </w:r>
-      <w:r>
-        <w:t>)</w:t>
-      </w:r>
-    </w:p>
-    <w:p>
-      <w:r>
-        <w:t xml:space="preserve">On formule donc l’hypothèse </w:t>
-      </w:r>
-      <w:r>
-        <w:t>H0, qui est celle où la fonction de distribution rapide est correcte.</w:t>
-      </w:r>
-      <w:r>
-        <w:t xml:space="preserve"> Ici, P=Pr= </w:t>
-      </w:r>
-      <m:oMath>
-        <m:f>
-          <m:fPr>
-            <m:ctrlPr>
-              <w:rPr>
-                <w:rFonts w:ascii="Cambria Math" w:hAnsi="Cambria Math"/>
-              </w:rPr>
-            </m:ctrlPr>
-          </m:fPr>
-          <m:num>
-            <m:r>
-              <w:rPr>
-                <w:rFonts w:ascii="Cambria Math" w:hAnsi="Cambria Math"/>
-              </w:rPr>
-              <m:t>1</m:t>
-            </m:r>
-          </m:num>
-          <m:den>
-            <m:r>
-              <w:rPr>
-                <w:rFonts w:ascii="Cambria Math" w:hAnsi="Cambria Math"/>
-              </w:rPr>
-              <m:t>13</m:t>
-            </m:r>
-          </m:den>
-        </m:f>
-      </m:oMath>
-    </w:p>
-    <w:p>
-      <w:r>
-        <w:t xml:space="preserve">L’hypothèse inverse est H1, où la fonction est </w:t>
-      </w:r>
-      <w:r>
-        <w:t xml:space="preserve">erronée et </w:t>
-      </w:r>
-      <w:r>
-        <w:t xml:space="preserve">P != </w:t>
-      </w:r>
-      <m:oMath>
-        <m:f>
-          <m:fPr>
-            <m:ctrlPr>
-              <w:rPr>
-                <w:rFonts w:ascii="Cambria Math" w:hAnsi="Cambria Math"/>
-              </w:rPr>
-            </m:ctrlPr>
-          </m:fPr>
-          <m:num>
-            <m:r>
-              <w:rPr>
-                <w:rFonts w:ascii="Cambria Math" w:hAnsi="Cambria Math"/>
-              </w:rPr>
-              <m:t>1</m:t>
-            </m:r>
-          </m:num>
-          <m:den>
-            <m:r>
-              <w:rPr>
-                <w:rFonts w:ascii="Cambria Math" w:hAnsi="Cambria Math"/>
-              </w:rPr>
-              <m:t>13</m:t>
-            </m:r>
-          </m:den>
-        </m:f>
-      </m:oMath>
-    </w:p>
-    <w:p>
-      <w:r>
-        <w:t>En supposant que H0 est vraie et que X suit X ~ N(</w:t>
-      </w:r>
-      <w:r>
-        <w:rPr>
-          <w:b/>
-          <w:bCs/>
-        </w:rPr>
-        <w:t>m</w:t>
-      </w:r>
-      <w:r>
-        <w:t>,</w:t>
-      </w:r>
-      <w:r>
-        <w:rPr>
-          <w:b/>
-          <w:bCs/>
-        </w:rPr>
-        <w:t xml:space="preserve"> σ</w:t>
-      </w:r>
-      <w:r>
-        <w:t>)</w:t>
-      </w:r>
-      <w:r>
-        <w:t> :</w:t>
-      </w:r>
-    </w:p>
-    <w:p>
-      <w:r>
-        <w:t xml:space="preserve">Scilab nous permet d’obtenir </w:t>
-      </w:r>
-      <w:r>
-        <w:t>la courbe suivante </w:t>
-      </w:r>
-      <w:r>
-        <w:t>(répartition de probabilités)</w:t>
-      </w:r>
-      <w:r>
-        <w:t xml:space="preserve"> [ligne 77 de </w:t>
-      </w:r>
-      <w:proofErr w:type="spellStart"/>
-      <w:r>
-        <w:t>projet.sce</w:t>
-      </w:r>
-      <w:proofErr w:type="spellEnd"/>
-      <w:r>
-        <w:t>]</w:t>
-      </w:r>
-      <w:r>
-        <w:t xml:space="preserve"> [paramètres X ~ Bin(</w:t>
-      </w:r>
-      <m:oMath>
-        <m:f>
-          <m:fPr>
-            <m:ctrlPr>
-              <w:rPr>
-                <w:rFonts w:ascii="Cambria Math" w:hAnsi="Cambria Math"/>
-              </w:rPr>
-            </m:ctrlPr>
-          </m:fPr>
-          <m:num>
-            <m:r>
-              <w:rPr>
-                <w:rFonts w:ascii="Cambria Math" w:hAnsi="Cambria Math"/>
-              </w:rPr>
-              <m:t>1</m:t>
-            </m:r>
-          </m:num>
-          <m:den>
-            <m:r>
-              <w:rPr>
-                <w:rFonts w:ascii="Cambria Math" w:hAnsi="Cambria Math"/>
-              </w:rPr>
-              <m:t>13</m:t>
-            </m:r>
-          </m:den>
-        </m:f>
-      </m:oMath>
-      <w:r>
-        <w:t xml:space="preserve">, </w:t>
-      </w:r>
-      <w:r>
-        <w:t>5200</w:t>
-      </w:r>
-      <w:r>
-        <w:t>)</w:t>
-      </w:r>
-      <w:r>
-        <w:t xml:space="preserve"> </w:t>
-      </w:r>
-      <w:r>
-        <w:t>]</w:t>
-      </w:r>
-      <w:r>
-        <w:t>:</w:t>
-      </w:r>
-    </w:p>
-    <w:p>
-      <w:pPr>
-        <w:rPr>
-          <w:lang w:val="en-US"/>
-        </w:rPr>
-      </w:pPr>
+        <w:t>car les couleurs et symboles des cartes ne sont pas simulés (il y a 13x4 cartes dans ce jeu)</w:t>
+      </w:r>
+    </w:p>
+    <w:p>
+      <w:r>
+        <w:t>On va faire 2 000 tirages aléatoires de decks</w:t>
+      </w:r>
+      <w:r>
+        <w:t>, et compter combien de fois J1 a eu chaque carte :</w:t>
+      </w:r>
+    </w:p>
+    <w:p>
       <w:r>
         <w:rPr>
           <w:noProof/>
         </w:rPr>
         <w:drawing>
-          <wp:inline distT="0" distB="0" distL="0" distR="0" wp14:anchorId="037D8B62" wp14:editId="0258E7A0">
-            <wp:extent cx="5104762" cy="3895238"/>
-            <wp:effectExtent l="0" t="0" r="1270" b="0"/>
-            <wp:docPr id="4" name="Image 4"/>
+          <wp:inline distT="0" distB="0" distL="0" distR="0" wp14:anchorId="020E1E9B" wp14:editId="7443C841">
+            <wp:extent cx="5760720" cy="413385"/>
+            <wp:effectExtent l="0" t="0" r="0" b="5715"/>
+            <wp:docPr id="13" name="Image 13"/>
             <wp:cNvGraphicFramePr>
               <a:graphicFrameLocks xmlns:a="http://schemas.openxmlformats.org/drawingml/2006/main" noChangeAspect="1"/>
             </wp:cNvGraphicFramePr>
@@ -3015,7 +2387,7 @@
                   <pic:spPr>
                     <a:xfrm>
                       <a:off x="0" y="0"/>
-                      <a:ext cx="5104762" cy="3895238"/>
+                      <a:ext cx="5760720" cy="413385"/>
                     </a:xfrm>
                     <a:prstGeom prst="rect">
                       <a:avLst/>
@@ -3028,36 +2400,852 @@
         </w:drawing>
       </w:r>
     </w:p>
-    <w:p/>
-    <w:p/>
-    <w:p/>
-    <w:p/>
-    <w:p/>
-    <w:p/>
-    <w:p/>
-    <w:p/>
-    <w:p/>
-    <w:p>
-      <w:r>
-        <w:t>La</w:t>
-      </w:r>
-      <w:r>
-        <w:t xml:space="preserve"> courbe de la</w:t>
-      </w:r>
-      <w:r>
-        <w:t xml:space="preserve"> somme cumulée est de :</w:t>
-      </w:r>
-    </w:p>
-    <w:p>
+    <w:p>
+      <w:r>
+        <w:t>Prenons X la variable aléatoire que le joueur 1 ait reçu un roi (13)</w:t>
+      </w:r>
+      <w:r>
+        <w:t xml:space="preserve">, </w:t>
+      </w:r>
+      <w:r>
+        <w:t xml:space="preserve">sur </w:t>
+      </w:r>
+      <w:r>
+        <w:rPr>
+          <w:b/>
+          <w:bCs/>
+        </w:rPr>
+        <w:t xml:space="preserve">200 </w:t>
+      </w:r>
+      <w:r>
+        <w:t>tirages (</w:t>
+      </w:r>
+      <w:r>
+        <w:t>200x</w:t>
+      </w:r>
+      <w:r>
+        <w:t>52</w:t>
+      </w:r>
+      <w:r>
+        <w:t xml:space="preserve"> = </w:t>
+      </w:r>
+      <w:r>
+        <w:t>10 400</w:t>
+      </w:r>
+      <w:r>
+        <w:t xml:space="preserve"> cartes tirées en tout)</w:t>
+      </w:r>
+      <w:r>
+        <w:t xml:space="preserve"> (ce qui donne </w:t>
+      </w:r>
+      <w:r>
+        <w:t xml:space="preserve"> </w:t>
+      </w:r>
+      <m:oMath>
+        <m:f>
+          <m:fPr>
+            <m:ctrlPr>
+              <w:rPr>
+                <w:rFonts w:ascii="Cambria Math" w:hAnsi="Cambria Math"/>
+              </w:rPr>
+            </m:ctrlPr>
+          </m:fPr>
+          <m:num>
+            <m:r>
+              <w:rPr>
+                <w:rFonts w:ascii="Cambria Math" w:hAnsi="Cambria Math"/>
+              </w:rPr>
+              <m:t>10400</m:t>
+            </m:r>
+          </m:num>
+          <m:den>
+            <m:r>
+              <w:rPr>
+                <w:rFonts w:ascii="Cambria Math" w:hAnsi="Cambria Math"/>
+              </w:rPr>
+              <m:t>2</m:t>
+            </m:r>
+          </m:den>
+        </m:f>
+        <m:r>
+          <w:rPr>
+            <w:rFonts w:ascii="Cambria Math" w:hAnsi="Cambria Math"/>
+          </w:rPr>
+          <m:t xml:space="preserve"> </m:t>
+        </m:r>
+      </m:oMath>
+      <w:r>
+        <w:t xml:space="preserve">= </w:t>
+      </w:r>
+      <w:r>
+        <w:rPr>
+          <w:b/>
+          <w:bCs/>
+        </w:rPr>
+        <w:t>5</w:t>
+      </w:r>
+      <w:r>
+        <w:rPr>
+          <w:b/>
+          <w:bCs/>
+        </w:rPr>
+        <w:t xml:space="preserve"> </w:t>
+      </w:r>
+      <w:r>
+        <w:rPr>
+          <w:b/>
+          <w:bCs/>
+        </w:rPr>
+        <w:t>2</w:t>
+      </w:r>
+      <w:r>
+        <w:rPr>
+          <w:b/>
+          <w:bCs/>
+        </w:rPr>
+        <w:t>0</w:t>
+      </w:r>
+      <w:r>
+        <w:rPr>
+          <w:b/>
+          <w:bCs/>
+        </w:rPr>
+        <w:t>0</w:t>
+      </w:r>
+      <w:r>
+        <w:t xml:space="preserve"> cartes par joueur)</w:t>
+      </w:r>
+      <w:r>
+        <w:t xml:space="preserve"> il l’a obtenu</w:t>
+      </w:r>
+      <w:r>
+        <w:t xml:space="preserve"> </w:t>
+      </w:r>
+      <w:r>
+        <w:t>388 fois.</w:t>
+      </w:r>
+    </w:p>
+    <w:p>
+      <w:r>
+        <w:t xml:space="preserve">Donc, en théorie, chaque carte </w:t>
+      </w:r>
+      <w:r>
+        <w:t xml:space="preserve">devrait sortir </w:t>
+      </w:r>
+      <m:oMath>
+        <m:f>
+          <m:fPr>
+            <m:ctrlPr>
+              <w:rPr>
+                <w:rFonts w:ascii="Cambria Math" w:hAnsi="Cambria Math"/>
+              </w:rPr>
+            </m:ctrlPr>
+          </m:fPr>
+          <m:num>
+            <m:r>
+              <w:rPr>
+                <w:rFonts w:ascii="Cambria Math" w:hAnsi="Cambria Math"/>
+              </w:rPr>
+              <m:t>1</m:t>
+            </m:r>
+          </m:num>
+          <m:den>
+            <m:r>
+              <w:rPr>
+                <w:rFonts w:ascii="Cambria Math" w:hAnsi="Cambria Math"/>
+              </w:rPr>
+              <m:t>13</m:t>
+            </m:r>
+          </m:den>
+        </m:f>
+        <m:r>
+          <w:rPr>
+            <w:rFonts w:ascii="Cambria Math" w:hAnsi="Cambria Math"/>
+          </w:rPr>
+          <m:t xml:space="preserve"> × 5200</m:t>
+        </m:r>
+      </m:oMath>
+      <w:r>
+        <w:t xml:space="preserve"> = </w:t>
+      </w:r>
+      <w:r>
+        <w:rPr>
+          <w:b/>
+          <w:bCs/>
+        </w:rPr>
+        <w:t>400</w:t>
+      </w:r>
+      <w:r>
+        <w:rPr>
+          <w:b/>
+          <w:bCs/>
+        </w:rPr>
+        <w:t xml:space="preserve"> </w:t>
+      </w:r>
+      <w:r>
+        <w:t>(ce qui est déjà proche de nos résultats)</w:t>
+      </w:r>
+    </w:p>
+    <w:p>
+      <w:pPr>
+        <w:pBdr>
+          <w:bottom w:val="single" w:sz="6" w:space="1" w:color="auto"/>
+        </w:pBdr>
+      </w:pPr>
+      <w:r>
+        <w:t xml:space="preserve">X suit ici une loi binomiale </w:t>
+      </w:r>
+      <w:r>
+        <w:t xml:space="preserve">X ~ </w:t>
+      </w:r>
+      <w:proofErr w:type="gramStart"/>
+      <w:r>
+        <w:t>Bin</w:t>
+      </w:r>
+      <w:r>
+        <w:t>(</w:t>
+      </w:r>
+      <w:proofErr w:type="gramEnd"/>
+      <w:r>
+        <w:t>5200</w:t>
+      </w:r>
+      <w:r>
+        <w:t xml:space="preserve">, </w:t>
+      </w:r>
+      <w:r>
+        <w:t>p</w:t>
+      </w:r>
+      <w:r>
+        <w:t>)</w:t>
+      </w:r>
+      <w:r>
+        <w:t xml:space="preserve"> [on a choisi 5200 car les 200 tirages sont faits entre 2 joueurs</w:t>
+      </w:r>
+      <w:r>
+        <w:t xml:space="preserve"> et 52*200/2 = 5200, ça simplifie les calculs]</w:t>
+      </w:r>
+    </w:p>
+    <w:p>
+      <w:pPr>
+        <w:pBdr>
+          <w:bottom w:val="single" w:sz="6" w:space="1" w:color="auto"/>
+        </w:pBdr>
+      </w:pPr>
+      <w:r>
+        <w:t>Nos valeurs dans ce cas :</w:t>
+      </w:r>
+    </w:p>
+    <w:p>
+      <w:r>
+        <w:t>Espérance</w:t>
+      </w:r>
+      <w:r>
+        <w:t xml:space="preserve"> : </w:t>
+      </w:r>
+      <w:r>
+        <w:rPr>
+          <w:b/>
+          <w:bCs/>
+        </w:rPr>
+        <w:t>m</w:t>
+      </w:r>
+      <w:r>
+        <w:t xml:space="preserve"> = </w:t>
+      </w:r>
+      <w:r>
+        <w:t>5200</w:t>
+      </w:r>
+      <w:r>
+        <w:t>*p</w:t>
+      </w:r>
+      <w:r>
+        <w:t xml:space="preserve"> </w:t>
+      </w:r>
+      <w:r>
+        <w:sym w:font="Wingdings" w:char="F0F3"/>
+      </w:r>
+      <w:r>
+        <w:t xml:space="preserve"> m = </w:t>
+      </w:r>
+      <w:r>
+        <w:t>5200</w:t>
+      </w:r>
+      <w:r>
+        <w:t xml:space="preserve">* </w:t>
+      </w:r>
+      <m:oMath>
+        <m:f>
+          <m:fPr>
+            <m:ctrlPr>
+              <w:rPr>
+                <w:rFonts w:ascii="Cambria Math" w:hAnsi="Cambria Math"/>
+              </w:rPr>
+            </m:ctrlPr>
+          </m:fPr>
+          <m:num>
+            <m:r>
+              <w:rPr>
+                <w:rFonts w:ascii="Cambria Math" w:hAnsi="Cambria Math"/>
+              </w:rPr>
+              <m:t>1</m:t>
+            </m:r>
+          </m:num>
+          <m:den>
+            <m:r>
+              <w:rPr>
+                <w:rFonts w:ascii="Cambria Math" w:hAnsi="Cambria Math"/>
+              </w:rPr>
+              <m:t>13</m:t>
+            </m:r>
+          </m:den>
+        </m:f>
+      </m:oMath>
+      <w:r>
+        <w:t xml:space="preserve"> = </w:t>
+      </w:r>
+      <w:r>
+        <w:rPr>
+          <w:b/>
+          <w:bCs/>
+        </w:rPr>
+        <w:t>400</w:t>
+      </w:r>
+      <w:r>
+        <w:rPr>
+          <w:b/>
+          <w:bCs/>
+        </w:rPr>
+        <w:t xml:space="preserve"> </w:t>
+      </w:r>
+      <w:r>
+        <w:t>(</w:t>
+      </w:r>
+      <w:r>
+        <w:t>trouvé</w:t>
+      </w:r>
+      <w:r>
+        <w:t xml:space="preserve"> </w:t>
+      </w:r>
+      <w:r>
+        <w:t>précédemment</w:t>
+      </w:r>
+      <w:r>
+        <w:t>)</w:t>
+      </w:r>
+    </w:p>
+    <w:p>
+      <w:pPr>
+        <w:pBdr>
+          <w:bottom w:val="single" w:sz="6" w:space="1" w:color="auto"/>
+        </w:pBdr>
+      </w:pPr>
+      <w:r>
+        <w:t>Variance :</w:t>
+      </w:r>
+      <w:r>
+        <w:t xml:space="preserve"> </w:t>
+      </w:r>
+      <w:r>
+        <w:rPr>
+          <w:b/>
+          <w:bCs/>
+        </w:rPr>
+        <w:t>σ</w:t>
+      </w:r>
+      <w:r>
+        <w:t xml:space="preserve"> =</w:t>
+      </w:r>
+      <w:r>
+        <w:t xml:space="preserve"> </w:t>
+      </w:r>
+      <w:proofErr w:type="gramStart"/>
+      <w:r>
+        <w:rPr>
+          <w:rStyle w:val="hgkelc"/>
+        </w:rPr>
+        <w:t>√(</w:t>
+      </w:r>
+      <w:proofErr w:type="gramEnd"/>
+      <w:r>
+        <w:t>52</w:t>
+      </w:r>
+      <w:r>
+        <w:t>00</w:t>
+      </w:r>
+      <w:r>
+        <w:rPr>
+          <w:rStyle w:val="hgkelc"/>
+        </w:rPr>
+        <w:t>*p</w:t>
+      </w:r>
+      <w:r>
+        <w:rPr>
+          <w:rStyle w:val="hgkelc"/>
+        </w:rPr>
+        <w:t>(</w:t>
+      </w:r>
+      <w:r>
+        <w:rPr>
+          <w:rStyle w:val="hgkelc"/>
+        </w:rPr>
+        <w:t>1</w:t>
+      </w:r>
+      <w:r>
+        <w:rPr>
+          <w:rStyle w:val="hgkelc"/>
+        </w:rPr>
+        <w:t xml:space="preserve"> </w:t>
+      </w:r>
+      <w:r>
+        <w:rPr>
+          <w:rStyle w:val="hgkelc"/>
+        </w:rPr>
+        <w:t>-</w:t>
+      </w:r>
+      <w:r>
+        <w:rPr>
+          <w:rStyle w:val="hgkelc"/>
+        </w:rPr>
+        <w:t xml:space="preserve"> </w:t>
+      </w:r>
+      <w:r>
+        <w:rPr>
+          <w:rStyle w:val="hgkelc"/>
+        </w:rPr>
+        <w:t>p</w:t>
+      </w:r>
+      <w:r>
+        <w:rPr>
+          <w:rStyle w:val="hgkelc"/>
+        </w:rPr>
+        <w:t>)</w:t>
+      </w:r>
+      <w:r>
+        <w:rPr>
+          <w:rStyle w:val="hgkelc"/>
+        </w:rPr>
+        <w:t>)</w:t>
+      </w:r>
+      <w:r>
+        <w:rPr>
+          <w:rStyle w:val="hgkelc"/>
+        </w:rPr>
+        <w:t xml:space="preserve"> </w:t>
+      </w:r>
+      <w:r>
+        <w:rPr>
+          <w:rStyle w:val="hgkelc"/>
+        </w:rPr>
+        <w:sym w:font="Wingdings" w:char="F0F3"/>
+      </w:r>
+      <w:r>
+        <w:rPr>
+          <w:rStyle w:val="hgkelc"/>
+        </w:rPr>
+        <w:t xml:space="preserve"> = </w:t>
+      </w:r>
+      <w:r>
+        <w:rPr>
+          <w:rStyle w:val="hgkelc"/>
+        </w:rPr>
+        <w:t>√(</w:t>
+      </w:r>
+      <w:r>
+        <w:t>5200</w:t>
+      </w:r>
+      <w:r>
+        <w:rPr>
+          <w:rStyle w:val="hgkelc"/>
+        </w:rPr>
+        <w:t>*</w:t>
+      </w:r>
+      <w:r>
+        <w:t xml:space="preserve"> </w:t>
+      </w:r>
+      <m:oMath>
+        <m:f>
+          <m:fPr>
+            <m:ctrlPr>
+              <w:rPr>
+                <w:rFonts w:ascii="Cambria Math" w:hAnsi="Cambria Math"/>
+              </w:rPr>
+            </m:ctrlPr>
+          </m:fPr>
+          <m:num>
+            <m:r>
+              <w:rPr>
+                <w:rFonts w:ascii="Cambria Math" w:hAnsi="Cambria Math"/>
+              </w:rPr>
+              <m:t>1</m:t>
+            </m:r>
+          </m:num>
+          <m:den>
+            <m:r>
+              <w:rPr>
+                <w:rFonts w:ascii="Cambria Math" w:hAnsi="Cambria Math"/>
+              </w:rPr>
+              <m:t>13</m:t>
+            </m:r>
+          </m:den>
+        </m:f>
+      </m:oMath>
+      <w:r>
+        <w:t xml:space="preserve"> </w:t>
+      </w:r>
+      <w:r>
+        <w:rPr>
+          <w:rStyle w:val="hgkelc"/>
+        </w:rPr>
+        <w:t xml:space="preserve">(1 - </w:t>
+      </w:r>
+      <w:r>
+        <w:t xml:space="preserve"> </w:t>
+      </w:r>
+      <m:oMath>
+        <m:f>
+          <m:fPr>
+            <m:ctrlPr>
+              <w:rPr>
+                <w:rFonts w:ascii="Cambria Math" w:hAnsi="Cambria Math"/>
+              </w:rPr>
+            </m:ctrlPr>
+          </m:fPr>
+          <m:num>
+            <m:r>
+              <w:rPr>
+                <w:rFonts w:ascii="Cambria Math" w:hAnsi="Cambria Math"/>
+              </w:rPr>
+              <m:t>1</m:t>
+            </m:r>
+          </m:num>
+          <m:den>
+            <m:r>
+              <w:rPr>
+                <w:rFonts w:ascii="Cambria Math" w:hAnsi="Cambria Math"/>
+              </w:rPr>
+              <m:t>13</m:t>
+            </m:r>
+          </m:den>
+        </m:f>
+      </m:oMath>
+      <w:r>
+        <w:rPr>
+          <w:rStyle w:val="hgkelc"/>
+        </w:rPr>
+        <w:t>))</w:t>
+      </w:r>
+      <w:r>
+        <w:rPr>
+          <w:rStyle w:val="hgkelc"/>
+        </w:rPr>
+        <w:t xml:space="preserve"> = </w:t>
+      </w:r>
+      <w:r>
+        <w:rPr>
+          <w:rStyle w:val="hgkelc"/>
+          <w:b/>
+          <w:bCs/>
+        </w:rPr>
+        <w:t xml:space="preserve">19,21537846 </w:t>
+      </w:r>
+      <w:r>
+        <w:rPr>
+          <w:rStyle w:val="hgkelc"/>
+        </w:rPr>
+        <w:t>≈</w:t>
+      </w:r>
+      <w:r>
+        <w:rPr>
+          <w:rStyle w:val="hgkelc"/>
+        </w:rPr>
+        <w:t xml:space="preserve"> 19</w:t>
+      </w:r>
+      <w:r>
+        <w:rPr>
+          <w:rStyle w:val="hgkelc"/>
+        </w:rPr>
+        <w:t>,2</w:t>
+      </w:r>
+      <w:r>
+        <w:rPr>
+          <w:rStyle w:val="hgkelc"/>
+        </w:rPr>
+        <w:t>1</w:t>
+      </w:r>
+    </w:p>
+    <w:p>
+      <w:r>
+        <w:t xml:space="preserve">P est la probabilité </w:t>
+      </w:r>
+      <w:r>
+        <w:t>de t</w:t>
+      </w:r>
+      <w:r>
+        <w:t>irer une carte (une des 13) dans une infinité de lancers</w:t>
+      </w:r>
+      <w:r>
+        <w:t xml:space="preserve">, on a ici la loi </w:t>
+      </w:r>
+      <w:r>
+        <w:rPr>
+          <w:i/>
+          <w:iCs/>
+        </w:rPr>
+        <w:t>exacte</w:t>
+      </w:r>
+    </w:p>
+    <w:p>
+      <w:r>
+        <w:t>Pr est la probabilité calculée si notre hypothèse (la fonction de distribution rapide est correcte) est valide.</w:t>
+      </w:r>
+    </w:p>
+    <w:p>
+      <w:r>
+        <w:t xml:space="preserve">Pr a été </w:t>
+      </w:r>
+      <w:r>
+        <w:t xml:space="preserve">partiellement </w:t>
+      </w:r>
+      <w:r>
+        <w:t xml:space="preserve">calculé précédemment avec Pr = </w:t>
+      </w:r>
+      <w:r>
+        <w:t xml:space="preserve"> </w:t>
+      </w:r>
+      <m:oMath>
+        <m:f>
+          <m:fPr>
+            <m:ctrlPr>
+              <w:rPr>
+                <w:rFonts w:ascii="Cambria Math" w:hAnsi="Cambria Math"/>
+              </w:rPr>
+            </m:ctrlPr>
+          </m:fPr>
+          <m:num>
+            <m:r>
+              <w:rPr>
+                <w:rFonts w:ascii="Cambria Math" w:hAnsi="Cambria Math"/>
+              </w:rPr>
+              <m:t>1</m:t>
+            </m:r>
+          </m:num>
+          <m:den>
+            <m:r>
+              <w:rPr>
+                <w:rFonts w:ascii="Cambria Math" w:hAnsi="Cambria Math"/>
+              </w:rPr>
+              <m:t>13</m:t>
+            </m:r>
+          </m:den>
+        </m:f>
+      </m:oMath>
+      <w:r>
+        <w:t xml:space="preserve"> (pour un seul tirage</w:t>
+      </w:r>
+      <w:r>
+        <w:t>)</w:t>
+      </w:r>
+    </w:p>
+    <w:p>
+      <w:r>
+        <w:lastRenderedPageBreak/>
+        <w:t xml:space="preserve">On formule donc l’hypothèse </w:t>
+      </w:r>
+      <w:r>
+        <w:t>H0, qui est celle où la fonction de distribution rapide est correcte.</w:t>
+      </w:r>
+      <w:r>
+        <w:t xml:space="preserve"> Ici, P=Pr= </w:t>
+      </w:r>
+      <m:oMath>
+        <m:f>
+          <m:fPr>
+            <m:ctrlPr>
+              <w:rPr>
+                <w:rFonts w:ascii="Cambria Math" w:hAnsi="Cambria Math"/>
+              </w:rPr>
+            </m:ctrlPr>
+          </m:fPr>
+          <m:num>
+            <m:r>
+              <w:rPr>
+                <w:rFonts w:ascii="Cambria Math" w:hAnsi="Cambria Math"/>
+              </w:rPr>
+              <m:t>1</m:t>
+            </m:r>
+          </m:num>
+          <m:den>
+            <m:r>
+              <w:rPr>
+                <w:rFonts w:ascii="Cambria Math" w:hAnsi="Cambria Math"/>
+              </w:rPr>
+              <m:t>13</m:t>
+            </m:r>
+          </m:den>
+        </m:f>
+      </m:oMath>
+    </w:p>
+    <w:p>
+      <w:r>
+        <w:t xml:space="preserve">L’hypothèse inverse est H1, où la fonction est </w:t>
+      </w:r>
+      <w:r>
+        <w:t xml:space="preserve">erronée et </w:t>
+      </w:r>
+      <w:r>
+        <w:t>P</w:t>
+      </w:r>
+      <w:proofErr w:type="gramStart"/>
+      <w:r>
+        <w:t> !=</w:t>
+      </w:r>
+      <w:proofErr w:type="gramEnd"/>
+      <w:r>
+        <w:t xml:space="preserve"> </w:t>
+      </w:r>
+      <m:oMath>
+        <m:f>
+          <m:fPr>
+            <m:ctrlPr>
+              <w:rPr>
+                <w:rFonts w:ascii="Cambria Math" w:hAnsi="Cambria Math"/>
+              </w:rPr>
+            </m:ctrlPr>
+          </m:fPr>
+          <m:num>
+            <m:r>
+              <w:rPr>
+                <w:rFonts w:ascii="Cambria Math" w:hAnsi="Cambria Math"/>
+              </w:rPr>
+              <m:t>1</m:t>
+            </m:r>
+          </m:num>
+          <m:den>
+            <m:r>
+              <w:rPr>
+                <w:rFonts w:ascii="Cambria Math" w:hAnsi="Cambria Math"/>
+              </w:rPr>
+              <m:t>13</m:t>
+            </m:r>
+          </m:den>
+        </m:f>
+      </m:oMath>
+    </w:p>
+    <w:p>
+      <w:r>
+        <w:t xml:space="preserve">En supposant que H0 est vraie et que X suit X ~ </w:t>
+      </w:r>
+      <w:proofErr w:type="gramStart"/>
+      <w:r>
+        <w:t>N(</w:t>
+      </w:r>
+      <w:proofErr w:type="gramEnd"/>
+      <w:r>
+        <w:rPr>
+          <w:b/>
+          <w:bCs/>
+        </w:rPr>
+        <w:t>m</w:t>
+      </w:r>
+      <w:r>
+        <w:t>,</w:t>
+      </w:r>
+      <w:r>
+        <w:rPr>
+          <w:b/>
+          <w:bCs/>
+        </w:rPr>
+        <w:t xml:space="preserve"> σ</w:t>
+      </w:r>
+      <w:r>
+        <w:t>)</w:t>
+      </w:r>
+      <w:r>
+        <w:t> :</w:t>
+      </w:r>
+    </w:p>
+    <w:p>
+      <w:r>
+        <w:t xml:space="preserve">Scilab nous permet d’obtenir </w:t>
+      </w:r>
+      <w:r>
+        <w:t>la courbe suivante </w:t>
+      </w:r>
+      <w:r>
+        <w:t>(répartition de probabilités)</w:t>
+      </w:r>
+      <w:r>
+        <w:t xml:space="preserve"> [ligne 77 de projet.sce]</w:t>
+      </w:r>
+      <w:r>
+        <w:t xml:space="preserve"> [paramètres X ~ </w:t>
+      </w:r>
+      <w:proofErr w:type="gramStart"/>
+      <w:r>
+        <w:t>Bin(</w:t>
+      </w:r>
+      <w:proofErr w:type="gramEnd"/>
+      <m:oMath>
+        <m:f>
+          <m:fPr>
+            <m:ctrlPr>
+              <w:rPr>
+                <w:rFonts w:ascii="Cambria Math" w:hAnsi="Cambria Math"/>
+              </w:rPr>
+            </m:ctrlPr>
+          </m:fPr>
+          <m:num>
+            <m:r>
+              <w:rPr>
+                <w:rFonts w:ascii="Cambria Math" w:hAnsi="Cambria Math"/>
+              </w:rPr>
+              <m:t>1</m:t>
+            </m:r>
+          </m:num>
+          <m:den>
+            <m:r>
+              <w:rPr>
+                <w:rFonts w:ascii="Cambria Math" w:hAnsi="Cambria Math"/>
+              </w:rPr>
+              <m:t>13</m:t>
+            </m:r>
+          </m:den>
+        </m:f>
+      </m:oMath>
+      <w:r>
+        <w:t xml:space="preserve">, </w:t>
+      </w:r>
+      <w:r>
+        <w:t>5200</w:t>
+      </w:r>
+      <w:r>
+        <w:t>)</w:t>
+      </w:r>
+      <w:r>
+        <w:t xml:space="preserve"> </w:t>
+      </w:r>
+      <w:r>
+        <w:t>]</w:t>
+      </w:r>
+      <w:r>
+        <w:t>:</w:t>
+      </w:r>
+    </w:p>
+    <w:p>
+      <w:pPr>
+        <w:rPr>
+          <w:lang w:val="en-US"/>
+        </w:rPr>
+      </w:pPr>
       <w:r>
         <w:rPr>
           <w:noProof/>
         </w:rPr>
         <w:drawing>
-          <wp:inline distT="0" distB="0" distL="0" distR="0" wp14:anchorId="7B9DD498" wp14:editId="70F1CF3D">
-            <wp:extent cx="4923809" cy="3714286"/>
-            <wp:effectExtent l="0" t="0" r="0" b="635"/>
-            <wp:docPr id="7" name="Image 7"/>
+          <wp:inline distT="0" distB="0" distL="0" distR="0" wp14:anchorId="037D8B62" wp14:editId="21774A8A">
+            <wp:extent cx="3890513" cy="2968694"/>
+            <wp:effectExtent l="0" t="0" r="0" b="3175"/>
+            <wp:docPr id="4" name="Image 4"/>
             <wp:cNvGraphicFramePr>
               <a:graphicFrameLocks xmlns:a="http://schemas.openxmlformats.org/drawingml/2006/main" noChangeAspect="1"/>
             </wp:cNvGraphicFramePr>
@@ -3077,7 +3265,7 @@
                   <pic:spPr>
                     <a:xfrm>
                       <a:off x="0" y="0"/>
-                      <a:ext cx="4923809" cy="3714286"/>
+                      <a:ext cx="3893335" cy="2970848"/>
                     </a:xfrm>
                     <a:prstGeom prst="rect">
                       <a:avLst/>
@@ -3090,18 +3278,20 @@
         </w:drawing>
       </w:r>
     </w:p>
-    <w:p>
-      <w:r>
-        <w:t xml:space="preserve">Pour bien mettre les deux </w:t>
-      </w:r>
-      <w:r>
-        <w:t xml:space="preserve">en relation </w:t>
-      </w:r>
-      <w:r>
-        <w:t>d’échelle :</w:t>
-      </w:r>
-      <w:r>
-        <w:t xml:space="preserve"> voilà un graphe qui contient les 2 en même temps :</w:t>
+    <w:p/>
+    <w:p/>
+    <w:p/>
+    <w:p/>
+    <w:p/>
+    <w:p>
+      <w:r>
+        <w:t>La</w:t>
+      </w:r>
+      <w:r>
+        <w:t xml:space="preserve"> courbe de la</w:t>
+      </w:r>
+      <w:r>
+        <w:t xml:space="preserve"> somme cumulée est de :</w:t>
       </w:r>
     </w:p>
     <w:p>
@@ -3109,11 +3299,12 @@
         <w:rPr>
           <w:noProof/>
         </w:rPr>
+        <w:lastRenderedPageBreak/>
         <w:drawing>
-          <wp:inline distT="0" distB="0" distL="0" distR="0" wp14:anchorId="2BB6E103" wp14:editId="21E30429">
-            <wp:extent cx="4828571" cy="3657143"/>
-            <wp:effectExtent l="0" t="0" r="0" b="635"/>
-            <wp:docPr id="8" name="Image 8"/>
+          <wp:inline distT="0" distB="0" distL="0" distR="0" wp14:anchorId="7B9DD498" wp14:editId="0A83E4FD">
+            <wp:extent cx="3830128" cy="2889266"/>
+            <wp:effectExtent l="0" t="0" r="0" b="6350"/>
+            <wp:docPr id="7" name="Image 7"/>
             <wp:cNvGraphicFramePr>
               <a:graphicFrameLocks xmlns:a="http://schemas.openxmlformats.org/drawingml/2006/main" noChangeAspect="1"/>
             </wp:cNvGraphicFramePr>
@@ -3133,6 +3324,62 @@
                   <pic:spPr>
                     <a:xfrm>
                       <a:off x="0" y="0"/>
+                      <a:ext cx="3830128" cy="2889266"/>
+                    </a:xfrm>
+                    <a:prstGeom prst="rect">
+                      <a:avLst/>
+                    </a:prstGeom>
+                  </pic:spPr>
+                </pic:pic>
+              </a:graphicData>
+            </a:graphic>
+          </wp:inline>
+        </w:drawing>
+      </w:r>
+    </w:p>
+    <w:p>
+      <w:r>
+        <w:t xml:space="preserve">Pour bien mettre les deux </w:t>
+      </w:r>
+      <w:r>
+        <w:t xml:space="preserve">en relation </w:t>
+      </w:r>
+      <w:r>
+        <w:t>d’échelle :</w:t>
+      </w:r>
+      <w:r>
+        <w:t xml:space="preserve"> voilà un graphe qui contient les 2 en même temps :</w:t>
+      </w:r>
+    </w:p>
+    <w:p>
+      <w:r>
+        <w:rPr>
+          <w:noProof/>
+        </w:rPr>
+        <w:drawing>
+          <wp:inline distT="0" distB="0" distL="0" distR="0" wp14:anchorId="2BB6E103" wp14:editId="21E30429">
+            <wp:extent cx="4828571" cy="3657143"/>
+            <wp:effectExtent l="0" t="0" r="0" b="635"/>
+            <wp:docPr id="8" name="Image 8"/>
+            <wp:cNvGraphicFramePr>
+              <a:graphicFrameLocks xmlns:a="http://schemas.openxmlformats.org/drawingml/2006/main" noChangeAspect="1"/>
+            </wp:cNvGraphicFramePr>
+            <a:graphic xmlns:a="http://schemas.openxmlformats.org/drawingml/2006/main">
+              <a:graphicData uri="http://schemas.openxmlformats.org/drawingml/2006/picture">
+                <pic:pic xmlns:pic="http://schemas.openxmlformats.org/drawingml/2006/picture">
+                  <pic:nvPicPr>
+                    <pic:cNvPr id="1" name=""/>
+                    <pic:cNvPicPr/>
+                  </pic:nvPicPr>
+                  <pic:blipFill>
+                    <a:blip r:embed="rId20"/>
+                    <a:stretch>
+                      <a:fillRect/>
+                    </a:stretch>
+                  </pic:blipFill>
+                  <pic:spPr>
+                    <a:xfrm>
+                      <a:off x="0" y="0"/>
                       <a:ext cx="4828571" cy="3657143"/>
                     </a:xfrm>
                     <a:prstGeom prst="rect">
@@ -3149,20 +3396,13 @@
     <w:p/>
     <w:p>
       <w:r>
-        <w:lastRenderedPageBreak/>
         <w:t>Pour être certain à 98% (pourcentage d’application standard en risque)</w:t>
       </w:r>
       <w:r>
         <w:t xml:space="preserve"> que la fonction de distribution est correcte, </w:t>
       </w:r>
       <w:r>
-        <w:t xml:space="preserve">on cherche dans le tableau de la fonction gaussienne </w:t>
-      </w:r>
-      <w:r>
-        <w:t>Φ</w:t>
-      </w:r>
-      <w:r>
-        <w:t>(z) = 0,98</w:t>
+        <w:t>on cherche dans le tableau de la fonction gaussienne Φ(z) = 0,98</w:t>
       </w:r>
     </w:p>
     <w:p>
@@ -3265,6 +3505,7 @@
           <w:b/>
           <w:bCs/>
         </w:rPr>
+        <w:lastRenderedPageBreak/>
         <w:t>344,68</w:t>
       </w:r>
       <w:r>
@@ -3333,20 +3574,36 @@
           <w:b/>
           <w:bCs/>
         </w:rPr>
-        <w:t xml:space="preserve">344,68 &lt;= X </w:t>
-      </w:r>
+        <w:t xml:space="preserve">344,68 &lt;= </w:t>
+      </w:r>
+      <w:proofErr w:type="gramStart"/>
       <w:r>
         <w:rPr>
           <w:b/>
           <w:bCs/>
         </w:rPr>
-        <w:t xml:space="preserve"> || X &gt;</w:t>
+        <w:t xml:space="preserve">X </w:t>
       </w:r>
       <w:r>
         <w:rPr>
           <w:b/>
           <w:bCs/>
         </w:rPr>
+        <w:t xml:space="preserve"> |</w:t>
+      </w:r>
+      <w:proofErr w:type="gramEnd"/>
+      <w:r>
+        <w:rPr>
+          <w:b/>
+          <w:bCs/>
+        </w:rPr>
+        <w:t>| X &gt;</w:t>
+      </w:r>
+      <w:r>
+        <w:rPr>
+          <w:b/>
+          <w:bCs/>
+        </w:rPr>
         <w:t>= 455,32</w:t>
       </w:r>
       <w:r>
@@ -3377,17 +3634,142 @@
         <w:t>.</w:t>
       </w:r>
     </w:p>
+    <w:p/>
     <w:p>
       <w:pPr>
-        <w:pStyle w:val="Sous-titre"/>
+        <w:pStyle w:val="Titre2"/>
+        <w:numPr>
+          <w:ilvl w:val="0"/>
+          <w:numId w:val="1"/>
+        </w:numPr>
       </w:pPr>
-      <w:r>
-        <w:t xml:space="preserve">Etude calculatoire - </w:t>
+      <w:bookmarkStart w:id="6" w:name="_Toc87214232"/>
+      <w:r>
+        <w:t>Conclusion</w:t>
+      </w:r>
+      <w:r>
+        <w:t>/TLDR</w:t>
+      </w:r>
+      <w:r>
+        <w:t> ;</w:t>
+      </w:r>
+      <w:bookmarkEnd w:id="6"/>
+    </w:p>
+    <w:p>
+      <w:r>
+        <w:t>On aura trouvé les réponses aux questions :</w:t>
+      </w:r>
+    </w:p>
+    <w:p>
+      <w:pPr>
+        <w:pStyle w:val="Paragraphedeliste"/>
+        <w:numPr>
+          <w:ilvl w:val="0"/>
+          <w:numId w:val="2"/>
+        </w:numPr>
+      </w:pPr>
+      <w:r>
+        <w:t>Quelle est la durée moyenne d’une partie</w:t>
+      </w:r>
+      <w:r>
+        <w:t> ?</w:t>
+      </w:r>
+      <w:r>
+        <w:t xml:space="preserve"> (CRA : 258, CRS : 254, SI : 358</w:t>
+      </w:r>
+      <w:r>
+        <w:t>)</w:t>
+      </w:r>
+    </w:p>
+    <w:p>
+      <w:pPr>
+        <w:pStyle w:val="Paragraphedeliste"/>
+        <w:numPr>
+          <w:ilvl w:val="0"/>
+          <w:numId w:val="2"/>
+        </w:numPr>
+      </w:pPr>
+      <w:r>
+        <w:t>Peut elle être beaucoup plus longue/courte ?</w:t>
+      </w:r>
+      <w:r>
+        <w:t xml:space="preserve"> </w:t>
+      </w:r>
+      <w:proofErr w:type="gramStart"/>
+      <w:r>
+        <w:t>(</w:t>
+      </w:r>
+      <w:proofErr w:type="gramEnd"/>
+      <w:r>
+        <w:t xml:space="preserve"> CRA : 27/1847, CRS : 24/1837, SI : 44/2226)</w:t>
+      </w:r>
+    </w:p>
+    <w:p>
+      <w:pPr>
+        <w:pStyle w:val="Paragraphedeliste"/>
+        <w:numPr>
+          <w:ilvl w:val="0"/>
+          <w:numId w:val="2"/>
+        </w:numPr>
+      </w:pPr>
+      <w:r>
+        <w:t xml:space="preserve">Peut-on prédire une forme de force ? (La force numérique ne suffit pas, surtout </w:t>
+      </w:r>
+      <w:r>
+        <w:t>avec la bataille simplifiée)</w:t>
+      </w:r>
+    </w:p>
+    <w:p>
+      <w:pPr>
+        <w:pStyle w:val="Paragraphedeliste"/>
+        <w:numPr>
+          <w:ilvl w:val="0"/>
+          <w:numId w:val="2"/>
+        </w:numPr>
+      </w:pPr>
+      <w:r>
+        <w:t>Un joueur en situation défavorable peut-il gagner ?</w:t>
+      </w:r>
+      <w:r>
+        <w:t xml:space="preserve"> (</w:t>
+      </w:r>
+      <w:r>
+        <w:t>Sur un paquet de cartes lésées en faveur de l’adversaire, un joueur</w:t>
+      </w:r>
+      <w:r>
+        <w:t xml:space="preserve"> </w:t>
+      </w:r>
+      <w:r>
+        <w:t>défavorisé aura</w:t>
+      </w:r>
+      <w:r>
+        <w:t xml:space="preserve"> plus de chance de remporter une bataille </w:t>
+      </w:r>
+      <w:r>
+        <w:t>simplifiée car elle apporte un élément de hasard</w:t>
+      </w:r>
+      <w:r>
+        <w:t xml:space="preserve"> supplémentaire</w:t>
+      </w:r>
+      <w:r>
+        <w:t>).</w:t>
+      </w:r>
+    </w:p>
+    <w:p>
+      <w:pPr>
+        <w:pStyle w:val="Paragraphedeliste"/>
+        <w:numPr>
+          <w:ilvl w:val="0"/>
+          <w:numId w:val="2"/>
+        </w:numPr>
+      </w:pPr>
+      <w:r>
+        <w:t>On a validé notre fonction de distribution de cartes par méthode statistique.</w:t>
       </w:r>
     </w:p>
     <w:sectPr>
-      <w:headerReference w:type="default" r:id="rId20"/>
-      <w:footerReference w:type="default" r:id="rId21"/>
+      <w:headerReference w:type="default" r:id="rId21"/>
+      <w:footerReference w:type="default" r:id="rId22"/>
       <w:pgSz w:w="11906" w:h="16838"/>
       <w:pgMar w:top="1417" w:right="1417" w:bottom="1417" w:left="1417" w:header="708" w:footer="708" w:gutter="0"/>
       <w:pgNumType w:start="0"/>
@@ -4152,7 +4534,6 @@
     <w:next w:val="Normal"/>
     <w:link w:val="Titre2Car"/>
     <w:uiPriority w:val="9"/>
-    <w:semiHidden/>
     <w:unhideWhenUsed/>
     <w:qFormat/>
     <w:rsid w:val="00831F92"/>
@@ -4421,7 +4802,6 @@
     <w:basedOn w:val="Policepardfaut"/>
     <w:link w:val="Titre2"/>
     <w:uiPriority w:val="9"/>
-    <w:semiHidden/>
     <w:rsid w:val="00831F92"/>
     <w:rPr>
       <w:rFonts w:asciiTheme="majorHAnsi" w:eastAsiaTheme="majorEastAsia" w:hAnsiTheme="majorHAnsi" w:cstheme="majorBidi"/>

</xml_diff>